<commit_message>
Initial commit of login functionality
</commit_message>
<xml_diff>
--- a/Deliverables/Feature_List/Major_project_Feature_List.docx
+++ b/Deliverables/Feature_List/Major_project_Feature_List.docx
@@ -5,6 +5,9 @@
     <w:p>
       <w:pPr>
         <w:pStyle w:val="Heading2"/>
+        <w:tabs>
+          <w:tab w:val="left" w:pos="7245"/>
+        </w:tabs>
       </w:pPr>
       <w:r>
         <w:t>Authentica</w:t>
@@ -17,6 +20,30 @@
       </w:r>
       <w:r>
         <w:t xml:space="preserve"> – 1 Week</w:t>
+      </w:r>
+      <w:r>
+        <w:t xml:space="preserve"> – (20</w:t>
+      </w:r>
+      <w:r>
+        <w:rPr>
+          <w:vertAlign w:val="superscript"/>
+        </w:rPr>
+        <w:t>th</w:t>
+      </w:r>
+      <w:r>
+        <w:t>-27</w:t>
+      </w:r>
+      <w:r>
+        <w:rPr>
+          <w:vertAlign w:val="superscript"/>
+        </w:rPr>
+        <w:t>th</w:t>
+      </w:r>
+      <w:r>
+        <w:t xml:space="preserve"> February)</w:t>
+      </w:r>
+      <w:r>
+        <w:tab/>
       </w:r>
     </w:p>
     <w:p>
@@ -50,6 +77,29 @@
       <w:r>
         <w:t>FS– 2 Weeks – UI Testing Upon Completion</w:t>
       </w:r>
+      <w:r>
+        <w:t xml:space="preserve"> – (27</w:t>
+      </w:r>
+      <w:r>
+        <w:rPr>
+          <w:vertAlign w:val="superscript"/>
+        </w:rPr>
+        <w:t>th</w:t>
+      </w:r>
+      <w:r>
+        <w:t>-13</w:t>
+      </w:r>
+      <w:r>
+        <w:rPr>
+          <w:vertAlign w:val="superscript"/>
+        </w:rPr>
+        <w:t>th</w:t>
+      </w:r>
+      <w:bookmarkStart w:id="0" w:name="_GoBack"/>
+      <w:bookmarkEnd w:id="0"/>
+      <w:r>
+        <w:t>)</w:t>
+      </w:r>
     </w:p>
     <w:p>
       <w:pPr>
@@ -169,6 +219,27 @@
       <w:r>
         <w:t>FS – 1 week</w:t>
       </w:r>
+      <w:r>
+        <w:t xml:space="preserve"> – (13</w:t>
+      </w:r>
+      <w:r>
+        <w:rPr>
+          <w:vertAlign w:val="superscript"/>
+        </w:rPr>
+        <w:t>th</w:t>
+      </w:r>
+      <w:r>
+        <w:t xml:space="preserve"> – 22</w:t>
+      </w:r>
+      <w:r>
+        <w:rPr>
+          <w:vertAlign w:val="superscript"/>
+        </w:rPr>
+        <w:t>nd</w:t>
+      </w:r>
+      <w:r>
+        <w:t xml:space="preserve"> March)</w:t>
+      </w:r>
     </w:p>
     <w:p>
       <w:pPr>
@@ -356,13 +427,7 @@
         </w:numPr>
       </w:pPr>
       <w:r>
-        <w:t xml:space="preserve">Will </w:t>
-      </w:r>
-      <w:r>
-        <w:t>stop</w:t>
-      </w:r>
-      <w:r>
-        <w:t xml:space="preserve"> if reached lecture end time</w:t>
+        <w:t>Will stop if reached lecture end time</w:t>
       </w:r>
     </w:p>
     <w:p>
@@ -374,13 +439,7 @@
         </w:numPr>
       </w:pPr>
       <w:r>
-        <w:t xml:space="preserve">Will </w:t>
-      </w:r>
-      <w:r>
-        <w:t>stop</w:t>
-      </w:r>
-      <w:r>
-        <w:t xml:space="preserve"> if explicitly told to end early</w:t>
+        <w:t>Will stop if explicitly told to end early</w:t>
       </w:r>
     </w:p>
     <w:p>
@@ -406,8 +465,6 @@
       <w:r>
         <w:t>Pull the latest feedback for a current session</w:t>
       </w:r>
-      <w:bookmarkStart w:id="0" w:name="_GoBack"/>
-      <w:bookmarkEnd w:id="0"/>
     </w:p>
     <w:p>
       <w:pPr>
@@ -2343,7 +2400,7 @@
 </file>
 
 <file path=customXml/itemProps1.xml><?xml version="1.0" encoding="utf-8"?>
-<ds:datastoreItem xmlns:ds="http://schemas.openxmlformats.org/officeDocument/2006/customXml" ds:itemID="{94F618D8-BAF1-4DBE-8013-73AB856F46C8}">
+<ds:datastoreItem xmlns:ds="http://schemas.openxmlformats.org/officeDocument/2006/customXml" ds:itemID="{E20DB6E5-EC42-4792-B6E3-D97B7F764A06}">
   <ds:schemaRefs>
     <ds:schemaRef ds:uri="http://schemas.openxmlformats.org/officeDocument/2006/bibliography"/>
   </ds:schemaRefs>

</xml_diff>

<commit_message>
Added feature progress tracking table
</commit_message>
<xml_diff>
--- a/Deliverables/Feature_List/Major_project_Feature_List.docx
+++ b/Deliverables/Feature_List/Major_project_Feature_List.docx
@@ -60,6 +60,23 @@
     </w:p>
     <w:p>
       <w:pPr>
+        <w:pStyle w:val="ListParagraph"/>
+        <w:numPr>
+          <w:ilvl w:val="0"/>
+          <w:numId w:val="4"/>
+        </w:numPr>
+      </w:pPr>
+      <w:r>
+        <w:t>Add I18n with Welsh local</w:t>
+      </w:r>
+      <w:r>
+        <w:t>isation</w:t>
+      </w:r>
+      <w:bookmarkStart w:id="0" w:name="_GoBack"/>
+      <w:bookmarkEnd w:id="0"/>
+    </w:p>
+    <w:p>
+      <w:pPr>
         <w:pStyle w:val="Heading2"/>
       </w:pPr>
       <w:r>
@@ -95,8 +112,6 @@
         </w:rPr>
         <w:t>th</w:t>
       </w:r>
-      <w:bookmarkStart w:id="0" w:name="_GoBack"/>
-      <w:bookmarkEnd w:id="0"/>
       <w:r>
         <w:t>)</w:t>
       </w:r>
@@ -625,7 +640,6 @@
         </w:rPr>
       </w:pPr>
       <w:r>
-        <w:lastRenderedPageBreak/>
         <w:t xml:space="preserve">Features follow format: </w:t>
       </w:r>
       <w:r>
@@ -2400,7 +2414,7 @@
 </file>
 
 <file path=customXml/itemProps1.xml><?xml version="1.0" encoding="utf-8"?>
-<ds:datastoreItem xmlns:ds="http://schemas.openxmlformats.org/officeDocument/2006/customXml" ds:itemID="{E20DB6E5-EC42-4792-B6E3-D97B7F764A06}">
+<ds:datastoreItem xmlns:ds="http://schemas.openxmlformats.org/officeDocument/2006/customXml" ds:itemID="{814F875A-08D2-4B00-9EDE-30E63E0CF24A}">
   <ds:schemaRefs>
     <ds:schemaRef ds:uri="http://schemas.openxmlformats.org/officeDocument/2006/bibliography"/>
   </ds:schemaRefs>

</xml_diff>

<commit_message>
Changed underlying db structure. Added spike work for AJAX usage
</commit_message>
<xml_diff>
--- a/Deliverables/Feature_List/Major_project_Feature_List.docx
+++ b/Deliverables/Feature_List/Major_project_Feature_List.docx
@@ -72,8 +72,6 @@
       <w:r>
         <w:t>isation</w:t>
       </w:r>
-      <w:bookmarkStart w:id="0" w:name="_GoBack"/>
-      <w:bookmarkEnd w:id="0"/>
     </w:p>
     <w:p>
       <w:pPr>
@@ -173,7 +171,13 @@
         </w:numPr>
       </w:pPr>
       <w:r>
-        <w:t>Graphically display the feedback of a session</w:t>
+        <w:t>View</w:t>
+      </w:r>
+      <w:r>
+        <w:t>/Delete</w:t>
+      </w:r>
+      <w:r>
+        <w:t xml:space="preserve"> the questions of a session</w:t>
       </w:r>
     </w:p>
     <w:p>
@@ -185,13 +189,7 @@
         </w:numPr>
       </w:pPr>
       <w:r>
-        <w:t>View</w:t>
-      </w:r>
-      <w:r>
-        <w:t>/Delete</w:t>
-      </w:r>
-      <w:r>
-        <w:t xml:space="preserve"> the questions of a session</w:t>
+        <w:t>Search the list of sessions for a session with a specific title or date</w:t>
       </w:r>
     </w:p>
     <w:p>
@@ -203,7 +201,7 @@
         </w:numPr>
       </w:pPr>
       <w:r>
-        <w:t>Group the sessions by category?</w:t>
+        <w:t>Upload the PDF for a lecture/workshop</w:t>
       </w:r>
     </w:p>
     <w:p>
@@ -215,13 +213,58 @@
         </w:numPr>
       </w:pPr>
       <w:r>
-        <w:t>Search the list</w:t>
-      </w:r>
-      <w:r>
-        <w:t>/category</w:t>
-      </w:r>
-      <w:r>
-        <w:t xml:space="preserve"> of sessions for a session with a specific title or date</w:t>
+        <w:t>Extract the meta-data of a lecture/workshop</w:t>
+      </w:r>
+    </w:p>
+    <w:p>
+      <w:pPr>
+        <w:pStyle w:val="ListParagraph"/>
+        <w:numPr>
+          <w:ilvl w:val="1"/>
+          <w:numId w:val="1"/>
+        </w:numPr>
+      </w:pPr>
+      <w:r>
+        <w:t>Author</w:t>
+      </w:r>
+    </w:p>
+    <w:p>
+      <w:pPr>
+        <w:pStyle w:val="ListParagraph"/>
+        <w:numPr>
+          <w:ilvl w:val="1"/>
+          <w:numId w:val="1"/>
+        </w:numPr>
+      </w:pPr>
+      <w:r>
+        <w:t>Title</w:t>
+      </w:r>
+    </w:p>
+    <w:p>
+      <w:pPr>
+        <w:pStyle w:val="ListParagraph"/>
+        <w:numPr>
+          <w:ilvl w:val="1"/>
+          <w:numId w:val="1"/>
+        </w:numPr>
+      </w:pPr>
+      <w:r>
+        <w:t>Number of slides</w:t>
+      </w:r>
+    </w:p>
+    <w:p>
+      <w:pPr>
+        <w:pStyle w:val="ListParagraph"/>
+        <w:numPr>
+          <w:ilvl w:val="0"/>
+          <w:numId w:val="1"/>
+        </w:numPr>
+      </w:pPr>
+      <w:r>
+        <w:t xml:space="preserve">Have download PDF functionality for students and staff on the app </w:t>
+      </w:r>
+      <w:r>
+        <w:t>-???</w:t>
       </w:r>
     </w:p>
     <w:p>
@@ -265,7 +308,67 @@
         </w:numPr>
       </w:pPr>
       <w:r>
-        <w:t>Upload the PDF for a lecture/workshop</w:t>
+        <w:t>Edit the meta-data for a session</w:t>
+      </w:r>
+    </w:p>
+    <w:p>
+      <w:pPr>
+        <w:pStyle w:val="ListParagraph"/>
+        <w:numPr>
+          <w:ilvl w:val="1"/>
+          <w:numId w:val="5"/>
+        </w:numPr>
+      </w:pPr>
+      <w:r>
+        <w:t>Author</w:t>
+      </w:r>
+    </w:p>
+    <w:p>
+      <w:pPr>
+        <w:pStyle w:val="ListParagraph"/>
+        <w:numPr>
+          <w:ilvl w:val="1"/>
+          <w:numId w:val="5"/>
+        </w:numPr>
+      </w:pPr>
+      <w:r>
+        <w:t>Title</w:t>
+      </w:r>
+    </w:p>
+    <w:p>
+      <w:pPr>
+        <w:pStyle w:val="ListParagraph"/>
+        <w:numPr>
+          <w:ilvl w:val="1"/>
+          <w:numId w:val="5"/>
+        </w:numPr>
+      </w:pPr>
+      <w:r>
+        <w:t>Number of Slides</w:t>
+      </w:r>
+    </w:p>
+    <w:p>
+      <w:pPr>
+        <w:pStyle w:val="ListParagraph"/>
+        <w:numPr>
+          <w:ilvl w:val="1"/>
+          <w:numId w:val="5"/>
+        </w:numPr>
+      </w:pPr>
+      <w:r>
+        <w:t>Notes</w:t>
+      </w:r>
+    </w:p>
+    <w:p>
+      <w:pPr>
+        <w:pStyle w:val="ListParagraph"/>
+        <w:numPr>
+          <w:ilvl w:val="1"/>
+          <w:numId w:val="5"/>
+        </w:numPr>
+      </w:pPr>
+      <w:r>
+        <w:t>End time</w:t>
       </w:r>
     </w:p>
     <w:p>
@@ -277,43 +380,13 @@
         </w:numPr>
       </w:pPr>
       <w:r>
-        <w:t>Extract the meta-data of a lecture/workshop</w:t>
-      </w:r>
-    </w:p>
-    <w:p>
-      <w:pPr>
-        <w:pStyle w:val="ListParagraph"/>
-        <w:numPr>
-          <w:ilvl w:val="1"/>
-          <w:numId w:val="5"/>
-        </w:numPr>
-      </w:pPr>
-      <w:r>
-        <w:t>Author</w:t>
-      </w:r>
-    </w:p>
-    <w:p>
-      <w:pPr>
-        <w:pStyle w:val="ListParagraph"/>
-        <w:numPr>
-          <w:ilvl w:val="1"/>
-          <w:numId w:val="5"/>
-        </w:numPr>
-      </w:pPr>
-      <w:r>
-        <w:t>Title</w:t>
-      </w:r>
-    </w:p>
-    <w:p>
-      <w:pPr>
-        <w:pStyle w:val="ListParagraph"/>
-        <w:numPr>
-          <w:ilvl w:val="1"/>
-          <w:numId w:val="5"/>
-        </w:numPr>
-      </w:pPr>
-      <w:r>
-        <w:t>Number of slides</w:t>
+        <w:t xml:space="preserve">Generate the </w:t>
+      </w:r>
+      <w:r>
+        <w:t xml:space="preserve">6-digit </w:t>
+      </w:r>
+      <w:r>
+        <w:t>code for a session</w:t>
       </w:r>
     </w:p>
     <w:p>
@@ -325,67 +398,13 @@
         </w:numPr>
       </w:pPr>
       <w:r>
-        <w:t>Edit the meta-data for a session</w:t>
-      </w:r>
-    </w:p>
-    <w:p>
-      <w:pPr>
-        <w:pStyle w:val="ListParagraph"/>
-        <w:numPr>
-          <w:ilvl w:val="1"/>
-          <w:numId w:val="5"/>
-        </w:numPr>
-      </w:pPr>
-      <w:r>
-        <w:t>Author</w:t>
-      </w:r>
-    </w:p>
-    <w:p>
-      <w:pPr>
-        <w:pStyle w:val="ListParagraph"/>
-        <w:numPr>
-          <w:ilvl w:val="1"/>
-          <w:numId w:val="5"/>
-        </w:numPr>
-      </w:pPr>
-      <w:r>
-        <w:t>Title</w:t>
-      </w:r>
-    </w:p>
-    <w:p>
-      <w:pPr>
-        <w:pStyle w:val="ListParagraph"/>
-        <w:numPr>
-          <w:ilvl w:val="1"/>
-          <w:numId w:val="5"/>
-        </w:numPr>
-      </w:pPr>
-      <w:r>
-        <w:t>Number of Slides</w:t>
-      </w:r>
-    </w:p>
-    <w:p>
-      <w:pPr>
-        <w:pStyle w:val="ListParagraph"/>
-        <w:numPr>
-          <w:ilvl w:val="1"/>
-          <w:numId w:val="5"/>
-        </w:numPr>
-      </w:pPr>
-      <w:r>
-        <w:t>Notes</w:t>
-      </w:r>
-    </w:p>
-    <w:p>
-      <w:pPr>
-        <w:pStyle w:val="ListParagraph"/>
-        <w:numPr>
-          <w:ilvl w:val="1"/>
-          <w:numId w:val="5"/>
-        </w:numPr>
-      </w:pPr>
-      <w:r>
-        <w:t>End time</w:t>
+        <w:t xml:space="preserve">Start </w:t>
+      </w:r>
+      <w:r>
+        <w:t>a</w:t>
+      </w:r>
+      <w:r>
+        <w:t xml:space="preserve"> feedback session for a lecture</w:t>
       </w:r>
     </w:p>
     <w:p>
@@ -397,13 +416,16 @@
         </w:numPr>
       </w:pPr>
       <w:r>
-        <w:t xml:space="preserve">Generate the </w:t>
-      </w:r>
-      <w:r>
-        <w:t xml:space="preserve">6-digit </w:t>
-      </w:r>
-      <w:r>
-        <w:t>code for a session</w:t>
+        <w:t>Stop</w:t>
+      </w:r>
+      <w:r>
+        <w:t xml:space="preserve"> </w:t>
+      </w:r>
+      <w:r>
+        <w:t>a</w:t>
+      </w:r>
+      <w:r>
+        <w:t xml:space="preserve"> feedback session for a lecture</w:t>
       </w:r>
     </w:p>
     <w:p>
@@ -415,7 +437,13 @@
         </w:numPr>
       </w:pPr>
       <w:r>
-        <w:t>Start the feedback session for a lecture</w:t>
+        <w:t>Re-start the feedback session for a lecture</w:t>
+      </w:r>
+      <w:r>
+        <w:t xml:space="preserve"> </w:t>
+      </w:r>
+      <w:r>
+        <w:t>–???</w:t>
       </w:r>
     </w:p>
     <w:p>
@@ -426,35 +454,10 @@
           <w:numId w:val="5"/>
         </w:numPr>
       </w:pPr>
-      <w:r>
-        <w:t>Stop</w:t>
-      </w:r>
-      <w:r>
-        <w:t xml:space="preserve"> the feedback session for a lecture</w:t>
-      </w:r>
-    </w:p>
-    <w:p>
-      <w:pPr>
-        <w:pStyle w:val="ListParagraph"/>
-        <w:numPr>
-          <w:ilvl w:val="1"/>
-          <w:numId w:val="5"/>
-        </w:numPr>
-      </w:pPr>
-      <w:r>
-        <w:t>Will stop if reached lecture end time</w:t>
-      </w:r>
-    </w:p>
-    <w:p>
-      <w:pPr>
-        <w:pStyle w:val="ListParagraph"/>
-        <w:numPr>
-          <w:ilvl w:val="1"/>
-          <w:numId w:val="5"/>
-        </w:numPr>
-      </w:pPr>
-      <w:r>
-        <w:t>Will stop if explicitly told to end early</w:t>
+      <w:bookmarkStart w:id="0" w:name="_GoBack"/>
+      <w:bookmarkEnd w:id="0"/>
+      <w:r>
+        <w:t>Display summary of feedback on same page</w:t>
       </w:r>
     </w:p>
     <w:p>
@@ -466,7 +469,7 @@
         </w:numPr>
       </w:pPr>
       <w:r>
-        <w:t>Re-start the feedback session for a lecture</w:t>
+        <w:t>Display the questions asked in a chronological list</w:t>
       </w:r>
     </w:p>
     <w:p>
@@ -478,7 +481,7 @@
         </w:numPr>
       </w:pPr>
       <w:r>
-        <w:t>Pull the latest feedback for a current session</w:t>
+        <w:t>Mark an asked Question as Answered</w:t>
       </w:r>
     </w:p>
     <w:p>
@@ -490,7 +493,7 @@
         </w:numPr>
       </w:pPr>
       <w:r>
-        <w:t>Display the questions asked in a chronological list</w:t>
+        <w:t>Delete an asked Question</w:t>
       </w:r>
     </w:p>
     <w:p>
@@ -502,7 +505,7 @@
         </w:numPr>
       </w:pPr>
       <w:r>
-        <w:t>Mark an asked Question as Answered</w:t>
+        <w:t>Use AJAX to update page data with having to reload page</w:t>
       </w:r>
     </w:p>
     <w:p>
@@ -514,7 +517,10 @@
         </w:numPr>
       </w:pPr>
       <w:r>
-        <w:t>Delete an asked Question</w:t>
+        <w:t>Graphically display the feedback of a session</w:t>
+      </w:r>
+      <w:r>
+        <w:t xml:space="preserve"> using JavaScript and canvas (on separate page?)</w:t>
       </w:r>
     </w:p>
     <w:p>
@@ -614,17 +620,7 @@
         <w:t>Delete a previously asked question</w:t>
       </w:r>
     </w:p>
-    <w:p>
-      <w:pPr>
-        <w:pStyle w:val="Heading2"/>
-      </w:pPr>
-      <w:r>
-        <w:t xml:space="preserve">Displaying Live Feedback – </w:t>
-      </w:r>
-      <w:r>
-        <w:t>FS – 2 weeks– UI Testing Upon Completion</w:t>
-      </w:r>
-    </w:p>
+    <w:p/>
     <w:p/>
     <w:p>
       <w:pPr>
@@ -738,11 +734,6 @@
       </w:r>
     </w:p>
     <w:p/>
-    <w:p>
-      <w:r>
-        <w:t>Could just allocate each feature set 2 weeks, however some might be less. NEED TO LOOK AT PROJECT DEMONSTRATION DEADLINES TO DECIDE.</w:t>
-      </w:r>
-    </w:p>
     <w:p/>
     <w:p>
       <w:r>
@@ -765,6 +756,34 @@
       </w:r>
       <w:r>
         <w:t xml:space="preserve"> March =&gt; Mid-Project Demos</w:t>
+      </w:r>
+    </w:p>
+    <w:p>
+      <w:r>
+        <w:t>5</w:t>
+      </w:r>
+      <w:r>
+        <w:rPr>
+          <w:vertAlign w:val="superscript"/>
+        </w:rPr>
+        <w:t>th</w:t>
+      </w:r>
+      <w:r>
+        <w:t xml:space="preserve"> April – Finish up of technical work and starting of report</w:t>
+      </w:r>
+    </w:p>
+    <w:p>
+      <w:r>
+        <w:t>5</w:t>
+      </w:r>
+      <w:r>
+        <w:rPr>
+          <w:vertAlign w:val="superscript"/>
+        </w:rPr>
+        <w:t>th</w:t>
+      </w:r>
+      <w:r>
+        <w:t xml:space="preserve"> May Hand-in</w:t>
       </w:r>
     </w:p>
     <w:sectPr>
@@ -2414,7 +2433,7 @@
 </file>
 
 <file path=customXml/itemProps1.xml><?xml version="1.0" encoding="utf-8"?>
-<ds:datastoreItem xmlns:ds="http://schemas.openxmlformats.org/officeDocument/2006/customXml" ds:itemID="{814F875A-08D2-4B00-9EDE-30E63E0CF24A}">
+<ds:datastoreItem xmlns:ds="http://schemas.openxmlformats.org/officeDocument/2006/customXml" ds:itemID="{18E83616-2445-48AD-9C95-2807EEC30066}">
   <ds:schemaRefs>
     <ds:schemaRef ds:uri="http://schemas.openxmlformats.org/officeDocument/2006/bibliography"/>
   </ds:schemaRefs>

</xml_diff>

<commit_message>
Added 10 second reload for questions list
</commit_message>
<xml_diff>
--- a/Deliverables/Feature_List/Major_project_Feature_List.docx
+++ b/Deliverables/Feature_List/Major_project_Feature_List.docx
@@ -46,33 +46,70 @@
         <w:tab/>
       </w:r>
     </w:p>
-    <w:p>
-      <w:pPr>
-        <w:pStyle w:val="ListParagraph"/>
-        <w:numPr>
-          <w:ilvl w:val="0"/>
-          <w:numId w:val="4"/>
-        </w:numPr>
-      </w:pPr>
-      <w:r>
-        <w:t>Login form for staff with authentication through use of LDAP server via python LDAP API</w:t>
-      </w:r>
-    </w:p>
-    <w:p>
-      <w:pPr>
-        <w:pStyle w:val="ListParagraph"/>
-        <w:numPr>
-          <w:ilvl w:val="0"/>
-          <w:numId w:val="4"/>
-        </w:numPr>
-      </w:pPr>
-      <w:r>
-        <w:t>Add I18n with Welsh local</w:t>
-      </w:r>
-      <w:r>
-        <w:t>isation</w:t>
-      </w:r>
-    </w:p>
+    <w:tbl>
+      <w:tblPr>
+        <w:tblStyle w:val="TableGrid"/>
+        <w:tblW w:w="0" w:type="auto"/>
+        <w:tblInd w:w="720" w:type="dxa"/>
+        <w:tblLook w:val="04A0" w:firstRow="1" w:lastRow="0" w:firstColumn="1" w:lastColumn="0" w:noHBand="0" w:noVBand="1"/>
+      </w:tblPr>
+      <w:tblGrid>
+        <w:gridCol w:w="7355"/>
+        <w:gridCol w:w="941"/>
+      </w:tblGrid>
+      <w:tr>
+        <w:tc>
+          <w:tcPr>
+            <w:tcW w:w="7355" w:type="dxa"/>
+          </w:tcPr>
+          <w:p>
+            <w:r>
+              <w:t>Login form for staff with authentication through use of LDAP server via python LDAP API</w:t>
+            </w:r>
+          </w:p>
+        </w:tc>
+        <w:tc>
+          <w:tcPr>
+            <w:tcW w:w="941" w:type="dxa"/>
+          </w:tcPr>
+          <w:p>
+            <w:pPr>
+              <w:pStyle w:val="ListParagraph"/>
+              <w:ind w:left="0"/>
+            </w:pPr>
+            <w:r>
+              <w:t>Done</w:t>
+            </w:r>
+          </w:p>
+        </w:tc>
+      </w:tr>
+      <w:tr>
+        <w:tc>
+          <w:tcPr>
+            <w:tcW w:w="7355" w:type="dxa"/>
+          </w:tcPr>
+          <w:p>
+            <w:r>
+              <w:t>Add I18n with Welsh localisation</w:t>
+            </w:r>
+          </w:p>
+        </w:tc>
+        <w:tc>
+          <w:tcPr>
+            <w:tcW w:w="941" w:type="dxa"/>
+          </w:tcPr>
+          <w:p>
+            <w:pPr>
+              <w:pStyle w:val="ListParagraph"/>
+              <w:ind w:left="0"/>
+            </w:pPr>
+            <w:r>
+              <w:t>Done</w:t>
+            </w:r>
+          </w:p>
+        </w:tc>
+      </w:tr>
+    </w:tbl>
     <w:p>
       <w:pPr>
         <w:pStyle w:val="Heading2"/>
@@ -114,159 +151,237 @@
         <w:t>)</w:t>
       </w:r>
     </w:p>
-    <w:p>
-      <w:pPr>
-        <w:pStyle w:val="ListParagraph"/>
-        <w:numPr>
-          <w:ilvl w:val="0"/>
-          <w:numId w:val="1"/>
-        </w:numPr>
-      </w:pPr>
-      <w:r>
-        <w:t>List &amp; delete any/all previous sessions</w:t>
-      </w:r>
-    </w:p>
-    <w:p>
-      <w:pPr>
-        <w:pStyle w:val="ListParagraph"/>
-        <w:numPr>
-          <w:ilvl w:val="1"/>
-          <w:numId w:val="1"/>
-        </w:numPr>
-      </w:pPr>
-      <w:r>
-        <w:t>Only those created by the user currently logged in</w:t>
-      </w:r>
-    </w:p>
-    <w:p>
-      <w:pPr>
-        <w:pStyle w:val="ListParagraph"/>
-        <w:numPr>
-          <w:ilvl w:val="0"/>
-          <w:numId w:val="1"/>
-        </w:numPr>
-      </w:pPr>
-      <w:r>
-        <w:t xml:space="preserve">View &amp; Edit each previous </w:t>
-      </w:r>
-      <w:r>
-        <w:t>session</w:t>
-      </w:r>
-      <w:r>
-        <w:t xml:space="preserve"> </w:t>
-      </w:r>
-      <w:r>
-        <w:t>meta-</w:t>
-      </w:r>
-      <w:r>
-        <w:t>data</w:t>
-      </w:r>
-    </w:p>
-    <w:p>
-      <w:pPr>
-        <w:pStyle w:val="ListParagraph"/>
-        <w:numPr>
-          <w:ilvl w:val="0"/>
-          <w:numId w:val="1"/>
-        </w:numPr>
-      </w:pPr>
-      <w:r>
-        <w:t>View</w:t>
-      </w:r>
-      <w:r>
-        <w:t>/Delete</w:t>
-      </w:r>
-      <w:r>
-        <w:t xml:space="preserve"> the questions of a session</w:t>
-      </w:r>
-    </w:p>
-    <w:p>
-      <w:pPr>
-        <w:pStyle w:val="ListParagraph"/>
-        <w:numPr>
-          <w:ilvl w:val="0"/>
-          <w:numId w:val="1"/>
-        </w:numPr>
-      </w:pPr>
-      <w:r>
-        <w:t>Search the list of sessions for a session with a specific title or date</w:t>
-      </w:r>
-    </w:p>
-    <w:p>
-      <w:pPr>
-        <w:pStyle w:val="ListParagraph"/>
-        <w:numPr>
-          <w:ilvl w:val="0"/>
-          <w:numId w:val="1"/>
-        </w:numPr>
-      </w:pPr>
-      <w:r>
-        <w:t>Upload the PDF for a lecture/workshop</w:t>
-      </w:r>
-    </w:p>
-    <w:p>
-      <w:pPr>
-        <w:pStyle w:val="ListParagraph"/>
-        <w:numPr>
-          <w:ilvl w:val="0"/>
-          <w:numId w:val="1"/>
-        </w:numPr>
-      </w:pPr>
-      <w:r>
-        <w:t>Extract the meta-data of a lecture/workshop</w:t>
-      </w:r>
-    </w:p>
-    <w:p>
-      <w:pPr>
-        <w:pStyle w:val="ListParagraph"/>
-        <w:numPr>
-          <w:ilvl w:val="1"/>
-          <w:numId w:val="1"/>
-        </w:numPr>
-      </w:pPr>
-      <w:r>
-        <w:t>Author</w:t>
-      </w:r>
-    </w:p>
-    <w:p>
-      <w:pPr>
-        <w:pStyle w:val="ListParagraph"/>
-        <w:numPr>
-          <w:ilvl w:val="1"/>
-          <w:numId w:val="1"/>
-        </w:numPr>
-      </w:pPr>
-      <w:r>
-        <w:t>Title</w:t>
-      </w:r>
-    </w:p>
-    <w:p>
-      <w:pPr>
-        <w:pStyle w:val="ListParagraph"/>
-        <w:numPr>
-          <w:ilvl w:val="1"/>
-          <w:numId w:val="1"/>
-        </w:numPr>
-      </w:pPr>
-      <w:r>
-        <w:t>Number of slides</w:t>
-      </w:r>
-    </w:p>
-    <w:p>
-      <w:pPr>
-        <w:pStyle w:val="ListParagraph"/>
-        <w:numPr>
-          <w:ilvl w:val="0"/>
-          <w:numId w:val="1"/>
-        </w:numPr>
-      </w:pPr>
-      <w:r>
-        <w:t xml:space="preserve">Have download PDF functionality for students and staff on the app </w:t>
-      </w:r>
-      <w:r>
-        <w:t>-???</w:t>
-      </w:r>
-    </w:p>
+    <w:tbl>
+      <w:tblPr>
+        <w:tblStyle w:val="TableGrid"/>
+        <w:tblW w:w="0" w:type="auto"/>
+        <w:tblInd w:w="720" w:type="dxa"/>
+        <w:tblLook w:val="04A0" w:firstRow="1" w:lastRow="0" w:firstColumn="1" w:lastColumn="0" w:noHBand="0" w:noVBand="1"/>
+      </w:tblPr>
+      <w:tblGrid>
+        <w:gridCol w:w="7355"/>
+        <w:gridCol w:w="941"/>
+      </w:tblGrid>
+      <w:tr>
+        <w:tc>
+          <w:tcPr>
+            <w:tcW w:w="7355" w:type="dxa"/>
+          </w:tcPr>
+          <w:p>
+            <w:r>
+              <w:t>List &amp; delete any/all previous sessions</w:t>
+            </w:r>
+          </w:p>
+          <w:p>
+            <w:pPr>
+              <w:pStyle w:val="ListParagraph"/>
+              <w:numPr>
+                <w:ilvl w:val="0"/>
+                <w:numId w:val="7"/>
+              </w:numPr>
+            </w:pPr>
+            <w:r>
+              <w:t>Only those created by the currently logged in user</w:t>
+            </w:r>
+          </w:p>
+        </w:tc>
+        <w:tc>
+          <w:tcPr>
+            <w:tcW w:w="941" w:type="dxa"/>
+          </w:tcPr>
+          <w:p>
+            <w:r>
+              <w:t>Done</w:t>
+            </w:r>
+          </w:p>
+        </w:tc>
+      </w:tr>
+      <w:tr>
+        <w:tc>
+          <w:tcPr>
+            <w:tcW w:w="7355" w:type="dxa"/>
+          </w:tcPr>
+          <w:p>
+            <w:r>
+              <w:t>View each previous session meta-data</w:t>
+            </w:r>
+          </w:p>
+        </w:tc>
+        <w:tc>
+          <w:tcPr>
+            <w:tcW w:w="941" w:type="dxa"/>
+          </w:tcPr>
+          <w:p>
+            <w:r>
+              <w:t>Done</w:t>
+            </w:r>
+          </w:p>
+        </w:tc>
+      </w:tr>
+      <w:tr>
+        <w:tc>
+          <w:tcPr>
+            <w:tcW w:w="7355" w:type="dxa"/>
+          </w:tcPr>
+          <w:p>
+            <w:r>
+              <w:t>Edit</w:t>
+            </w:r>
+            <w:r>
+              <w:t xml:space="preserve"> each previous session meta-data</w:t>
+            </w:r>
+          </w:p>
+        </w:tc>
+        <w:tc>
+          <w:tcPr>
+            <w:tcW w:w="941" w:type="dxa"/>
+          </w:tcPr>
+          <w:p/>
+        </w:tc>
+      </w:tr>
+      <w:tr>
+        <w:tc>
+          <w:tcPr>
+            <w:tcW w:w="7355" w:type="dxa"/>
+          </w:tcPr>
+          <w:p>
+            <w:r>
+              <w:t>View/Delete the questions of a session</w:t>
+            </w:r>
+          </w:p>
+        </w:tc>
+        <w:tc>
+          <w:tcPr>
+            <w:tcW w:w="941" w:type="dxa"/>
+          </w:tcPr>
+          <w:p>
+            <w:r>
+              <w:t>Done</w:t>
+            </w:r>
+          </w:p>
+        </w:tc>
+      </w:tr>
+      <w:tr>
+        <w:tc>
+          <w:tcPr>
+            <w:tcW w:w="7355" w:type="dxa"/>
+          </w:tcPr>
+          <w:p>
+            <w:r>
+              <w:t>Search the list of sessions for a session with a specific title or date</w:t>
+            </w:r>
+          </w:p>
+        </w:tc>
+        <w:tc>
+          <w:tcPr>
+            <w:tcW w:w="941" w:type="dxa"/>
+          </w:tcPr>
+          <w:p>
+            <w:r>
+              <w:t>Done</w:t>
+            </w:r>
+          </w:p>
+        </w:tc>
+      </w:tr>
+      <w:tr>
+        <w:tc>
+          <w:tcPr>
+            <w:tcW w:w="7355" w:type="dxa"/>
+          </w:tcPr>
+          <w:p>
+            <w:r>
+              <w:t>Upload the PDF for a lecture/workshop</w:t>
+            </w:r>
+          </w:p>
+        </w:tc>
+        <w:tc>
+          <w:tcPr>
+            <w:tcW w:w="941" w:type="dxa"/>
+          </w:tcPr>
+          <w:p>
+            <w:r>
+              <w:t>Done</w:t>
+            </w:r>
+          </w:p>
+        </w:tc>
+      </w:tr>
+      <w:tr>
+        <w:tc>
+          <w:tcPr>
+            <w:tcW w:w="7355" w:type="dxa"/>
+          </w:tcPr>
+          <w:p>
+            <w:r>
+              <w:t>Extract the meta-data of a lecture/workshop</w:t>
+            </w:r>
+          </w:p>
+          <w:p>
+            <w:pPr>
+              <w:pStyle w:val="ListParagraph"/>
+              <w:numPr>
+                <w:ilvl w:val="0"/>
+                <w:numId w:val="1"/>
+              </w:numPr>
+            </w:pPr>
+            <w:r>
+              <w:t>Author</w:t>
+            </w:r>
+          </w:p>
+          <w:p>
+            <w:pPr>
+              <w:pStyle w:val="ListParagraph"/>
+              <w:numPr>
+                <w:ilvl w:val="0"/>
+                <w:numId w:val="1"/>
+              </w:numPr>
+            </w:pPr>
+            <w:r>
+              <w:t>Title</w:t>
+            </w:r>
+          </w:p>
+          <w:p>
+            <w:pPr>
+              <w:pStyle w:val="ListParagraph"/>
+              <w:numPr>
+                <w:ilvl w:val="0"/>
+                <w:numId w:val="1"/>
+              </w:numPr>
+            </w:pPr>
+            <w:r>
+              <w:t>Number of Slides</w:t>
+            </w:r>
+          </w:p>
+        </w:tc>
+        <w:tc>
+          <w:tcPr>
+            <w:tcW w:w="941" w:type="dxa"/>
+          </w:tcPr>
+          <w:p>
+            <w:r>
+              <w:t>Done</w:t>
+            </w:r>
+          </w:p>
+        </w:tc>
+      </w:tr>
+      <w:tr>
+        <w:tc>
+          <w:tcPr>
+            <w:tcW w:w="7355" w:type="dxa"/>
+          </w:tcPr>
+          <w:p>
+            <w:r>
+              <w:t>Have download PDF functionality for students and staff on the app -???</w:t>
+            </w:r>
+          </w:p>
+        </w:tc>
+        <w:tc>
+          <w:tcPr>
+            <w:tcW w:w="941" w:type="dxa"/>
+          </w:tcPr>
+          <w:p/>
+        </w:tc>
+      </w:tr>
+    </w:tbl>
     <w:p>
       <w:pPr>
         <w:pStyle w:val="Heading2"/>
@@ -299,327 +414,493 @@
         <w:t xml:space="preserve"> March)</w:t>
       </w:r>
     </w:p>
+    <w:tbl>
+      <w:tblPr>
+        <w:tblStyle w:val="TableGrid"/>
+        <w:tblW w:w="0" w:type="auto"/>
+        <w:tblInd w:w="720" w:type="dxa"/>
+        <w:tblLook w:val="04A0" w:firstRow="1" w:lastRow="0" w:firstColumn="1" w:lastColumn="0" w:noHBand="0" w:noVBand="1"/>
+      </w:tblPr>
+      <w:tblGrid>
+        <w:gridCol w:w="7355"/>
+        <w:gridCol w:w="941"/>
+      </w:tblGrid>
+      <w:tr>
+        <w:tc>
+          <w:tcPr>
+            <w:tcW w:w="7355" w:type="dxa"/>
+          </w:tcPr>
+          <w:p>
+            <w:r>
+              <w:t>Edit the meta-data for a session</w:t>
+            </w:r>
+          </w:p>
+          <w:p>
+            <w:pPr>
+              <w:pStyle w:val="ListParagraph"/>
+              <w:numPr>
+                <w:ilvl w:val="0"/>
+                <w:numId w:val="5"/>
+              </w:numPr>
+            </w:pPr>
+            <w:r>
+              <w:t>Title</w:t>
+            </w:r>
+          </w:p>
+          <w:p>
+            <w:pPr>
+              <w:pStyle w:val="ListParagraph"/>
+              <w:numPr>
+                <w:ilvl w:val="0"/>
+                <w:numId w:val="5"/>
+              </w:numPr>
+            </w:pPr>
+            <w:r>
+              <w:t>Number of Slides</w:t>
+            </w:r>
+          </w:p>
+          <w:p>
+            <w:pPr>
+              <w:pStyle w:val="ListParagraph"/>
+              <w:numPr>
+                <w:ilvl w:val="0"/>
+                <w:numId w:val="5"/>
+              </w:numPr>
+            </w:pPr>
+            <w:r>
+              <w:t>Notes</w:t>
+            </w:r>
+          </w:p>
+          <w:p>
+            <w:pPr>
+              <w:pStyle w:val="ListParagraph"/>
+              <w:numPr>
+                <w:ilvl w:val="0"/>
+                <w:numId w:val="5"/>
+              </w:numPr>
+            </w:pPr>
+            <w:r>
+              <w:t>End time</w:t>
+            </w:r>
+          </w:p>
+        </w:tc>
+        <w:tc>
+          <w:tcPr>
+            <w:tcW w:w="941" w:type="dxa"/>
+          </w:tcPr>
+          <w:p>
+            <w:pPr>
+              <w:pStyle w:val="ListParagraph"/>
+              <w:ind w:left="0"/>
+            </w:pPr>
+            <w:r>
+              <w:t>Done</w:t>
+            </w:r>
+          </w:p>
+        </w:tc>
+      </w:tr>
+      <w:tr>
+        <w:tc>
+          <w:tcPr>
+            <w:tcW w:w="7355" w:type="dxa"/>
+          </w:tcPr>
+          <w:p>
+            <w:r>
+              <w:t>Generate the 6-digit code for a session</w:t>
+            </w:r>
+          </w:p>
+        </w:tc>
+        <w:tc>
+          <w:tcPr>
+            <w:tcW w:w="941" w:type="dxa"/>
+          </w:tcPr>
+          <w:p>
+            <w:pPr>
+              <w:pStyle w:val="ListParagraph"/>
+              <w:ind w:left="0"/>
+            </w:pPr>
+            <w:r>
+              <w:t>Done</w:t>
+            </w:r>
+          </w:p>
+        </w:tc>
+      </w:tr>
+      <w:tr>
+        <w:tc>
+          <w:tcPr>
+            <w:tcW w:w="7355" w:type="dxa"/>
+          </w:tcPr>
+          <w:p>
+            <w:r>
+              <w:t>Start a feedback session for a lecture</w:t>
+            </w:r>
+          </w:p>
+        </w:tc>
+        <w:tc>
+          <w:tcPr>
+            <w:tcW w:w="941" w:type="dxa"/>
+          </w:tcPr>
+          <w:p>
+            <w:pPr>
+              <w:pStyle w:val="ListParagraph"/>
+              <w:ind w:left="0"/>
+            </w:pPr>
+            <w:r>
+              <w:t>Done</w:t>
+            </w:r>
+          </w:p>
+        </w:tc>
+      </w:tr>
+      <w:tr>
+        <w:tc>
+          <w:tcPr>
+            <w:tcW w:w="7355" w:type="dxa"/>
+          </w:tcPr>
+          <w:p>
+            <w:r>
+              <w:t>Stop a feedback session for a lecture</w:t>
+            </w:r>
+          </w:p>
+        </w:tc>
+        <w:tc>
+          <w:tcPr>
+            <w:tcW w:w="941" w:type="dxa"/>
+          </w:tcPr>
+          <w:p>
+            <w:pPr>
+              <w:pStyle w:val="ListParagraph"/>
+              <w:ind w:left="0"/>
+            </w:pPr>
+            <w:r>
+              <w:t>Done</w:t>
+            </w:r>
+          </w:p>
+        </w:tc>
+      </w:tr>
+      <w:tr>
+        <w:tc>
+          <w:tcPr>
+            <w:tcW w:w="7355" w:type="dxa"/>
+          </w:tcPr>
+          <w:p>
+            <w:r>
+              <w:t>Re-start the feedback session for a lecture –???</w:t>
+            </w:r>
+          </w:p>
+        </w:tc>
+        <w:tc>
+          <w:tcPr>
+            <w:tcW w:w="941" w:type="dxa"/>
+          </w:tcPr>
+          <w:p>
+            <w:pPr>
+              <w:pStyle w:val="ListParagraph"/>
+              <w:ind w:left="0"/>
+            </w:pPr>
+          </w:p>
+        </w:tc>
+      </w:tr>
+      <w:tr>
+        <w:tc>
+          <w:tcPr>
+            <w:tcW w:w="7355" w:type="dxa"/>
+          </w:tcPr>
+          <w:p>
+            <w:r>
+              <w:t>Display summary of feedback on same page</w:t>
+            </w:r>
+          </w:p>
+        </w:tc>
+        <w:tc>
+          <w:tcPr>
+            <w:tcW w:w="941" w:type="dxa"/>
+          </w:tcPr>
+          <w:p>
+            <w:pPr>
+              <w:pStyle w:val="ListParagraph"/>
+              <w:ind w:left="0"/>
+            </w:pPr>
+          </w:p>
+        </w:tc>
+      </w:tr>
+      <w:tr>
+        <w:tc>
+          <w:tcPr>
+            <w:tcW w:w="7355" w:type="dxa"/>
+          </w:tcPr>
+          <w:p>
+            <w:r>
+              <w:t>Display the questions asked in a chronological list</w:t>
+            </w:r>
+          </w:p>
+        </w:tc>
+        <w:tc>
+          <w:tcPr>
+            <w:tcW w:w="941" w:type="dxa"/>
+          </w:tcPr>
+          <w:p>
+            <w:pPr>
+              <w:pStyle w:val="ListParagraph"/>
+              <w:ind w:left="0"/>
+            </w:pPr>
+            <w:r>
+              <w:t>Done</w:t>
+            </w:r>
+          </w:p>
+        </w:tc>
+      </w:tr>
+      <w:tr>
+        <w:tc>
+          <w:tcPr>
+            <w:tcW w:w="7355" w:type="dxa"/>
+          </w:tcPr>
+          <w:p>
+            <w:r>
+              <w:t>Mark an asked Question as Answered</w:t>
+            </w:r>
+          </w:p>
+        </w:tc>
+        <w:tc>
+          <w:tcPr>
+            <w:tcW w:w="941" w:type="dxa"/>
+          </w:tcPr>
+          <w:p>
+            <w:pPr>
+              <w:pStyle w:val="ListParagraph"/>
+              <w:ind w:left="0"/>
+            </w:pPr>
+            <w:r>
+              <w:t>Done</w:t>
+            </w:r>
+          </w:p>
+        </w:tc>
+      </w:tr>
+      <w:tr>
+        <w:tc>
+          <w:tcPr>
+            <w:tcW w:w="7355" w:type="dxa"/>
+          </w:tcPr>
+          <w:p>
+            <w:r>
+              <w:t>Session owner d</w:t>
+            </w:r>
+            <w:bookmarkStart w:id="0" w:name="_GoBack"/>
+            <w:bookmarkEnd w:id="0"/>
+            <w:r>
+              <w:t>elete an asked Question</w:t>
+            </w:r>
+          </w:p>
+        </w:tc>
+        <w:tc>
+          <w:tcPr>
+            <w:tcW w:w="941" w:type="dxa"/>
+          </w:tcPr>
+          <w:p>
+            <w:pPr>
+              <w:pStyle w:val="ListParagraph"/>
+              <w:ind w:left="0"/>
+            </w:pPr>
+          </w:p>
+        </w:tc>
+      </w:tr>
+      <w:tr>
+        <w:tc>
+          <w:tcPr>
+            <w:tcW w:w="7355" w:type="dxa"/>
+          </w:tcPr>
+          <w:p>
+            <w:r>
+              <w:t>Use AJAX to update page data with having to reload page</w:t>
+            </w:r>
+          </w:p>
+        </w:tc>
+        <w:tc>
+          <w:tcPr>
+            <w:tcW w:w="941" w:type="dxa"/>
+          </w:tcPr>
+          <w:p>
+            <w:pPr>
+              <w:pStyle w:val="ListParagraph"/>
+              <w:ind w:left="0"/>
+            </w:pPr>
+          </w:p>
+        </w:tc>
+      </w:tr>
+      <w:tr>
+        <w:tc>
+          <w:tcPr>
+            <w:tcW w:w="7355" w:type="dxa"/>
+          </w:tcPr>
+          <w:p>
+            <w:r>
+              <w:t>Graphically display the feedback of a session using JavaScript and canvas (on separate page?)</w:t>
+            </w:r>
+          </w:p>
+        </w:tc>
+        <w:tc>
+          <w:tcPr>
+            <w:tcW w:w="941" w:type="dxa"/>
+          </w:tcPr>
+          <w:p>
+            <w:pPr>
+              <w:pStyle w:val="ListParagraph"/>
+              <w:ind w:left="0"/>
+            </w:pPr>
+          </w:p>
+        </w:tc>
+      </w:tr>
+    </w:tbl>
     <w:p>
       <w:pPr>
         <w:pStyle w:val="ListParagraph"/>
-        <w:numPr>
-          <w:ilvl w:val="0"/>
-          <w:numId w:val="5"/>
-        </w:numPr>
-      </w:pPr>
-      <w:r>
-        <w:t>Edit the meta-data for a session</w:t>
-      </w:r>
+      </w:pPr>
     </w:p>
     <w:p>
       <w:pPr>
-        <w:pStyle w:val="ListParagraph"/>
-        <w:numPr>
-          <w:ilvl w:val="1"/>
-          <w:numId w:val="5"/>
-        </w:numPr>
-      </w:pPr>
-      <w:r>
-        <w:t>Author</w:t>
+        <w:pStyle w:val="Heading2"/>
+      </w:pPr>
+      <w:r>
+        <w:t>Providing Feedback</w:t>
+      </w:r>
+      <w:r>
+        <w:t xml:space="preserve"> </w:t>
+      </w:r>
+      <w:r>
+        <w:t>-</w:t>
+      </w:r>
+      <w:r>
+        <w:t xml:space="preserve"> </w:t>
+      </w:r>
+      <w:r>
+        <w:t>FS – 2 weeks– UI Testing Upon Completion</w:t>
       </w:r>
     </w:p>
-    <w:p>
-      <w:pPr>
-        <w:pStyle w:val="ListParagraph"/>
-        <w:numPr>
-          <w:ilvl w:val="1"/>
-          <w:numId w:val="5"/>
-        </w:numPr>
-      </w:pPr>
-      <w:r>
-        <w:t>Title</w:t>
-      </w:r>
-    </w:p>
-    <w:p>
-      <w:pPr>
-        <w:pStyle w:val="ListParagraph"/>
-        <w:numPr>
-          <w:ilvl w:val="1"/>
-          <w:numId w:val="5"/>
-        </w:numPr>
-      </w:pPr>
-      <w:r>
-        <w:t>Number of Slides</w:t>
-      </w:r>
-    </w:p>
-    <w:p>
-      <w:pPr>
-        <w:pStyle w:val="ListParagraph"/>
-        <w:numPr>
-          <w:ilvl w:val="1"/>
-          <w:numId w:val="5"/>
-        </w:numPr>
-      </w:pPr>
-      <w:r>
-        <w:t>Notes</w:t>
-      </w:r>
-    </w:p>
-    <w:p>
-      <w:pPr>
-        <w:pStyle w:val="ListParagraph"/>
-        <w:numPr>
-          <w:ilvl w:val="1"/>
-          <w:numId w:val="5"/>
-        </w:numPr>
-      </w:pPr>
-      <w:r>
-        <w:t>End time</w:t>
-      </w:r>
-    </w:p>
-    <w:p>
-      <w:pPr>
-        <w:pStyle w:val="ListParagraph"/>
-        <w:numPr>
-          <w:ilvl w:val="0"/>
-          <w:numId w:val="5"/>
-        </w:numPr>
-      </w:pPr>
-      <w:r>
-        <w:t xml:space="preserve">Generate the </w:t>
-      </w:r>
-      <w:r>
-        <w:t xml:space="preserve">6-digit </w:t>
-      </w:r>
-      <w:r>
-        <w:t>code for a session</w:t>
-      </w:r>
-    </w:p>
-    <w:p>
-      <w:pPr>
-        <w:pStyle w:val="ListParagraph"/>
-        <w:numPr>
-          <w:ilvl w:val="0"/>
-          <w:numId w:val="5"/>
-        </w:numPr>
-      </w:pPr>
-      <w:r>
-        <w:t xml:space="preserve">Start </w:t>
-      </w:r>
-      <w:r>
-        <w:t>a</w:t>
-      </w:r>
-      <w:r>
-        <w:t xml:space="preserve"> feedback session for a lecture</w:t>
-      </w:r>
-    </w:p>
-    <w:p>
-      <w:pPr>
-        <w:pStyle w:val="ListParagraph"/>
-        <w:numPr>
-          <w:ilvl w:val="0"/>
-          <w:numId w:val="5"/>
-        </w:numPr>
-      </w:pPr>
-      <w:r>
-        <w:t>Stop</w:t>
-      </w:r>
-      <w:r>
-        <w:t xml:space="preserve"> </w:t>
-      </w:r>
-      <w:r>
-        <w:t>a</w:t>
-      </w:r>
-      <w:r>
-        <w:t xml:space="preserve"> feedback session for a lecture</w:t>
-      </w:r>
-    </w:p>
-    <w:p>
-      <w:pPr>
-        <w:pStyle w:val="ListParagraph"/>
-        <w:numPr>
-          <w:ilvl w:val="0"/>
-          <w:numId w:val="5"/>
-        </w:numPr>
-      </w:pPr>
-      <w:r>
-        <w:t>Re-start the feedback session for a lecture</w:t>
-      </w:r>
-      <w:r>
-        <w:t xml:space="preserve"> </w:t>
-      </w:r>
-      <w:r>
-        <w:t>–???</w:t>
-      </w:r>
-    </w:p>
-    <w:p>
-      <w:pPr>
-        <w:pStyle w:val="ListParagraph"/>
-        <w:numPr>
-          <w:ilvl w:val="0"/>
-          <w:numId w:val="5"/>
-        </w:numPr>
-      </w:pPr>
-      <w:bookmarkStart w:id="0" w:name="_GoBack"/>
-      <w:bookmarkEnd w:id="0"/>
-      <w:r>
-        <w:t>Display summary of feedback on same page</w:t>
-      </w:r>
-    </w:p>
-    <w:p>
-      <w:pPr>
-        <w:pStyle w:val="ListParagraph"/>
-        <w:numPr>
-          <w:ilvl w:val="0"/>
-          <w:numId w:val="5"/>
-        </w:numPr>
-      </w:pPr>
-      <w:r>
-        <w:t>Display the questions asked in a chronological list</w:t>
-      </w:r>
-    </w:p>
-    <w:p>
-      <w:pPr>
-        <w:pStyle w:val="ListParagraph"/>
-        <w:numPr>
-          <w:ilvl w:val="0"/>
-          <w:numId w:val="5"/>
-        </w:numPr>
-      </w:pPr>
-      <w:r>
-        <w:t>Mark an asked Question as Answered</w:t>
-      </w:r>
-    </w:p>
-    <w:p>
-      <w:pPr>
-        <w:pStyle w:val="ListParagraph"/>
-        <w:numPr>
-          <w:ilvl w:val="0"/>
-          <w:numId w:val="5"/>
-        </w:numPr>
-      </w:pPr>
-      <w:r>
-        <w:t>Delete an asked Question</w:t>
-      </w:r>
-    </w:p>
-    <w:p>
-      <w:pPr>
-        <w:pStyle w:val="ListParagraph"/>
-        <w:numPr>
-          <w:ilvl w:val="0"/>
-          <w:numId w:val="5"/>
-        </w:numPr>
-      </w:pPr>
-      <w:r>
-        <w:t>Use AJAX to update page data with having to reload page</w:t>
-      </w:r>
-    </w:p>
-    <w:p>
-      <w:pPr>
-        <w:pStyle w:val="ListParagraph"/>
-        <w:numPr>
-          <w:ilvl w:val="0"/>
-          <w:numId w:val="5"/>
-        </w:numPr>
-      </w:pPr>
-      <w:r>
-        <w:t>Graphically display the feedback of a session</w:t>
-      </w:r>
-      <w:r>
-        <w:t xml:space="preserve"> using JavaScript and canvas (on separate page?)</w:t>
-      </w:r>
-    </w:p>
-    <w:p>
-      <w:pPr>
-        <w:pStyle w:val="ListParagraph"/>
-      </w:pPr>
-    </w:p>
-    <w:p>
-      <w:pPr>
-        <w:pStyle w:val="Heading2"/>
-      </w:pPr>
-      <w:r>
-        <w:t>Providing Feedback</w:t>
-      </w:r>
-      <w:r>
-        <w:t xml:space="preserve"> </w:t>
-      </w:r>
-      <w:r>
-        <w:t>-</w:t>
-      </w:r>
-      <w:r>
-        <w:t xml:space="preserve"> </w:t>
-      </w:r>
-      <w:r>
-        <w:t>FS – 2 weeks– UI Testing Upon Completion</w:t>
-      </w:r>
-    </w:p>
-    <w:p>
-      <w:pPr>
-        <w:pStyle w:val="ListParagraph"/>
-        <w:numPr>
-          <w:ilvl w:val="0"/>
-          <w:numId w:val="6"/>
-        </w:numPr>
-      </w:pPr>
-      <w:r>
-        <w:t>Connect the users to a session</w:t>
-      </w:r>
-    </w:p>
-    <w:p>
-      <w:pPr>
-        <w:pStyle w:val="ListParagraph"/>
-        <w:numPr>
-          <w:ilvl w:val="1"/>
-          <w:numId w:val="6"/>
-        </w:numPr>
-      </w:pPr>
-      <w:r>
-        <w:t>Only if they have the session code and the session is active</w:t>
-      </w:r>
-    </w:p>
-    <w:p>
-      <w:pPr>
-        <w:pStyle w:val="ListParagraph"/>
-        <w:numPr>
-          <w:ilvl w:val="0"/>
-          <w:numId w:val="6"/>
-        </w:numPr>
-      </w:pPr>
-      <w:r>
-        <w:t>Associate Feedback to a specific lecture slide</w:t>
-      </w:r>
-    </w:p>
-    <w:p>
-      <w:pPr>
-        <w:pStyle w:val="ListParagraph"/>
-        <w:numPr>
-          <w:ilvl w:val="0"/>
-          <w:numId w:val="6"/>
-        </w:numPr>
-      </w:pPr>
-      <w:r>
-        <w:t>Change feedback for a specific lecture slide</w:t>
-      </w:r>
-    </w:p>
-    <w:p>
-      <w:pPr>
-        <w:pStyle w:val="ListParagraph"/>
-        <w:numPr>
-          <w:ilvl w:val="0"/>
-          <w:numId w:val="6"/>
-        </w:numPr>
-      </w:pPr>
-      <w:r>
-        <w:t>Ask a question to the person running the session</w:t>
-      </w:r>
-    </w:p>
-    <w:p>
-      <w:pPr>
-        <w:pStyle w:val="ListParagraph"/>
-        <w:numPr>
-          <w:ilvl w:val="0"/>
-          <w:numId w:val="6"/>
-        </w:numPr>
-      </w:pPr>
-      <w:r>
-        <w:t>Delete a previously asked question</w:t>
-      </w:r>
-    </w:p>
+    <w:tbl>
+      <w:tblPr>
+        <w:tblStyle w:val="TableGrid"/>
+        <w:tblW w:w="0" w:type="auto"/>
+        <w:tblInd w:w="720" w:type="dxa"/>
+        <w:tblLook w:val="04A0" w:firstRow="1" w:lastRow="0" w:firstColumn="1" w:lastColumn="0" w:noHBand="0" w:noVBand="1"/>
+      </w:tblPr>
+      <w:tblGrid>
+        <w:gridCol w:w="7497"/>
+        <w:gridCol w:w="799"/>
+      </w:tblGrid>
+      <w:tr>
+        <w:tc>
+          <w:tcPr>
+            <w:tcW w:w="7497" w:type="dxa"/>
+          </w:tcPr>
+          <w:p>
+            <w:r>
+              <w:t>Connect the users to a session</w:t>
+            </w:r>
+          </w:p>
+          <w:p>
+            <w:pPr>
+              <w:pStyle w:val="ListParagraph"/>
+              <w:numPr>
+                <w:ilvl w:val="0"/>
+                <w:numId w:val="8"/>
+              </w:numPr>
+            </w:pPr>
+            <w:r>
+              <w:t>Only if they have the session code and the session is active</w:t>
+            </w:r>
+          </w:p>
+        </w:tc>
+        <w:tc>
+          <w:tcPr>
+            <w:tcW w:w="799" w:type="dxa"/>
+          </w:tcPr>
+          <w:p>
+            <w:r>
+              <w:t>Done</w:t>
+            </w:r>
+          </w:p>
+        </w:tc>
+      </w:tr>
+      <w:tr>
+        <w:tc>
+          <w:tcPr>
+            <w:tcW w:w="7497" w:type="dxa"/>
+          </w:tcPr>
+          <w:p>
+            <w:r>
+              <w:t>Associate Feedback to a specific lecture slide</w:t>
+            </w:r>
+          </w:p>
+        </w:tc>
+        <w:tc>
+          <w:tcPr>
+            <w:tcW w:w="799" w:type="dxa"/>
+          </w:tcPr>
+          <w:p>
+            <w:r>
+              <w:t>Done</w:t>
+            </w:r>
+          </w:p>
+        </w:tc>
+      </w:tr>
+      <w:tr>
+        <w:tc>
+          <w:tcPr>
+            <w:tcW w:w="7497" w:type="dxa"/>
+          </w:tcPr>
+          <w:p>
+            <w:r>
+              <w:t>Change feedback for a specific lecture slide</w:t>
+            </w:r>
+          </w:p>
+        </w:tc>
+        <w:tc>
+          <w:tcPr>
+            <w:tcW w:w="799" w:type="dxa"/>
+          </w:tcPr>
+          <w:p/>
+        </w:tc>
+      </w:tr>
+      <w:tr>
+        <w:tc>
+          <w:tcPr>
+            <w:tcW w:w="7497" w:type="dxa"/>
+          </w:tcPr>
+          <w:p>
+            <w:r>
+              <w:t>Ask a question to the person running the session</w:t>
+            </w:r>
+          </w:p>
+        </w:tc>
+        <w:tc>
+          <w:tcPr>
+            <w:tcW w:w="799" w:type="dxa"/>
+          </w:tcPr>
+          <w:p>
+            <w:r>
+              <w:t>Done</w:t>
+            </w:r>
+          </w:p>
+        </w:tc>
+      </w:tr>
+      <w:tr>
+        <w:tc>
+          <w:tcPr>
+            <w:tcW w:w="7497" w:type="dxa"/>
+          </w:tcPr>
+          <w:p>
+            <w:r>
+              <w:t>Delete a previously asked question</w:t>
+            </w:r>
+          </w:p>
+        </w:tc>
+        <w:tc>
+          <w:tcPr>
+            <w:tcW w:w="799" w:type="dxa"/>
+          </w:tcPr>
+          <w:p/>
+        </w:tc>
+      </w:tr>
+    </w:tbl>
     <w:p/>
     <w:p/>
     <w:p>
@@ -680,6 +961,7 @@
         </w:rPr>
       </w:pPr>
       <w:r>
+        <w:lastRenderedPageBreak/>
         <w:t xml:space="preserve">Feature Sets follow format: </w:t>
       </w:r>
       <w:r>
@@ -917,9 +1199,122 @@
 <file path=word/numbering.xml><?xml version="1.0" encoding="utf-8"?>
 <w:numbering xmlns:wpc="http://schemas.microsoft.com/office/word/2010/wordprocessingCanvas" xmlns:cx="http://schemas.microsoft.com/office/drawing/2014/chartex" xmlns:cx1="http://schemas.microsoft.com/office/drawing/2015/9/8/chartex" xmlns:cx2="http://schemas.microsoft.com/office/drawing/2015/10/21/chartex" xmlns:cx3="http://schemas.microsoft.com/office/drawing/2016/5/9/chartex" xmlns:cx4="http://schemas.microsoft.com/office/drawing/2016/5/10/chartex" xmlns:cx5="http://schemas.microsoft.com/office/drawing/2016/5/11/chartex" xmlns:cx6="http://schemas.microsoft.com/office/drawing/2016/5/12/chartex" xmlns:cx7="http://schemas.microsoft.com/office/drawing/2016/5/13/chartex" xmlns:cx8="http://schemas.microsoft.com/office/drawing/2016/5/14/chartex" xmlns:mc="http://schemas.openxmlformats.org/markup-compatibility/2006" xmlns:aink="http://schemas.microsoft.com/office/drawing/2016/ink" xmlns:am3d="http://schemas.microsoft.com/office/drawing/2017/model3d" xmlns:o="urn:schemas-microsoft-com:office:office" xmlns:r="http://schemas.openxmlformats.org/officeDocument/2006/relationships" xmlns:m="http://schemas.openxmlformats.org/officeDocument/2006/math" xmlns:v="urn:schemas-microsoft-com:vml" xmlns:wp14="http://schemas.microsoft.com/office/word/2010/wordprocessingDrawing" xmlns:wp="http://schemas.openxmlformats.org/drawingml/2006/wordprocessingDrawing" xmlns:w10="urn:schemas-microsoft-com:office:word" xmlns:w="http://schemas.openxmlformats.org/wordprocessingml/2006/main" xmlns:w14="http://schemas.microsoft.com/office/word/2010/wordml" xmlns:w15="http://schemas.microsoft.com/office/word/2012/wordml" xmlns:w16cid="http://schemas.microsoft.com/office/word/2016/wordml/cid" xmlns:w16se="http://schemas.microsoft.com/office/word/2015/wordml/symex" xmlns:wpg="http://schemas.microsoft.com/office/word/2010/wordprocessingGroup" xmlns:wpi="http://schemas.microsoft.com/office/word/2010/wordprocessingInk" xmlns:wne="http://schemas.microsoft.com/office/word/2006/wordml" xmlns:wps="http://schemas.microsoft.com/office/word/2010/wordprocessingShape" mc:Ignorable="w14 w15 w16se w16cid wp14">
   <w:abstractNum w:abstractNumId="0" w15:restartNumberingAfterBreak="0">
+    <w:nsid w:val="0362742C"/>
+    <w:multiLevelType w:val="hybridMultilevel"/>
+    <w:tmpl w:val="10A4B2BC"/>
+    <w:lvl w:ilvl="0" w:tplc="08090001">
+      <w:start w:val="1"/>
+      <w:numFmt w:val="bullet"/>
+      <w:lvlText w:val=""/>
+      <w:lvlJc w:val="left"/>
+      <w:pPr>
+        <w:ind w:left="720" w:hanging="360"/>
+      </w:pPr>
+      <w:rPr>
+        <w:rFonts w:ascii="Symbol" w:hAnsi="Symbol" w:hint="default"/>
+      </w:rPr>
+    </w:lvl>
+    <w:lvl w:ilvl="1" w:tplc="08090003" w:tentative="1">
+      <w:start w:val="1"/>
+      <w:numFmt w:val="bullet"/>
+      <w:lvlText w:val="o"/>
+      <w:lvlJc w:val="left"/>
+      <w:pPr>
+        <w:ind w:left="1440" w:hanging="360"/>
+      </w:pPr>
+      <w:rPr>
+        <w:rFonts w:ascii="Courier New" w:hAnsi="Courier New" w:cs="Courier New" w:hint="default"/>
+      </w:rPr>
+    </w:lvl>
+    <w:lvl w:ilvl="2" w:tplc="08090005" w:tentative="1">
+      <w:start w:val="1"/>
+      <w:numFmt w:val="bullet"/>
+      <w:lvlText w:val=""/>
+      <w:lvlJc w:val="left"/>
+      <w:pPr>
+        <w:ind w:left="2160" w:hanging="360"/>
+      </w:pPr>
+      <w:rPr>
+        <w:rFonts w:ascii="Wingdings" w:hAnsi="Wingdings" w:hint="default"/>
+      </w:rPr>
+    </w:lvl>
+    <w:lvl w:ilvl="3" w:tplc="08090001" w:tentative="1">
+      <w:start w:val="1"/>
+      <w:numFmt w:val="bullet"/>
+      <w:lvlText w:val=""/>
+      <w:lvlJc w:val="left"/>
+      <w:pPr>
+        <w:ind w:left="2880" w:hanging="360"/>
+      </w:pPr>
+      <w:rPr>
+        <w:rFonts w:ascii="Symbol" w:hAnsi="Symbol" w:hint="default"/>
+      </w:rPr>
+    </w:lvl>
+    <w:lvl w:ilvl="4" w:tplc="08090003" w:tentative="1">
+      <w:start w:val="1"/>
+      <w:numFmt w:val="bullet"/>
+      <w:lvlText w:val="o"/>
+      <w:lvlJc w:val="left"/>
+      <w:pPr>
+        <w:ind w:left="3600" w:hanging="360"/>
+      </w:pPr>
+      <w:rPr>
+        <w:rFonts w:ascii="Courier New" w:hAnsi="Courier New" w:cs="Courier New" w:hint="default"/>
+      </w:rPr>
+    </w:lvl>
+    <w:lvl w:ilvl="5" w:tplc="08090005" w:tentative="1">
+      <w:start w:val="1"/>
+      <w:numFmt w:val="bullet"/>
+      <w:lvlText w:val=""/>
+      <w:lvlJc w:val="left"/>
+      <w:pPr>
+        <w:ind w:left="4320" w:hanging="360"/>
+      </w:pPr>
+      <w:rPr>
+        <w:rFonts w:ascii="Wingdings" w:hAnsi="Wingdings" w:hint="default"/>
+      </w:rPr>
+    </w:lvl>
+    <w:lvl w:ilvl="6" w:tplc="08090001" w:tentative="1">
+      <w:start w:val="1"/>
+      <w:numFmt w:val="bullet"/>
+      <w:lvlText w:val=""/>
+      <w:lvlJc w:val="left"/>
+      <w:pPr>
+        <w:ind w:left="5040" w:hanging="360"/>
+      </w:pPr>
+      <w:rPr>
+        <w:rFonts w:ascii="Symbol" w:hAnsi="Symbol" w:hint="default"/>
+      </w:rPr>
+    </w:lvl>
+    <w:lvl w:ilvl="7" w:tplc="08090003" w:tentative="1">
+      <w:start w:val="1"/>
+      <w:numFmt w:val="bullet"/>
+      <w:lvlText w:val="o"/>
+      <w:lvlJc w:val="left"/>
+      <w:pPr>
+        <w:ind w:left="5760" w:hanging="360"/>
+      </w:pPr>
+      <w:rPr>
+        <w:rFonts w:ascii="Courier New" w:hAnsi="Courier New" w:cs="Courier New" w:hint="default"/>
+      </w:rPr>
+    </w:lvl>
+    <w:lvl w:ilvl="8" w:tplc="08090005" w:tentative="1">
+      <w:start w:val="1"/>
+      <w:numFmt w:val="bullet"/>
+      <w:lvlText w:val=""/>
+      <w:lvlJc w:val="left"/>
+      <w:pPr>
+        <w:ind w:left="6480" w:hanging="360"/>
+      </w:pPr>
+      <w:rPr>
+        <w:rFonts w:ascii="Wingdings" w:hAnsi="Wingdings" w:hint="default"/>
+      </w:rPr>
+    </w:lvl>
+  </w:abstractNum>
+  <w:abstractNum w:abstractNumId="1" w15:restartNumberingAfterBreak="0">
     <w:nsid w:val="096E7E4D"/>
     <w:multiLevelType w:val="hybridMultilevel"/>
-    <w:tmpl w:val="2EDAEA02"/>
+    <w:tmpl w:val="825EC856"/>
     <w:lvl w:ilvl="0" w:tplc="08090001">
       <w:start w:val="1"/>
       <w:numFmt w:val="bullet"/>
@@ -1029,7 +1424,7 @@
       </w:rPr>
     </w:lvl>
   </w:abstractNum>
-  <w:abstractNum w:abstractNumId="1" w15:restartNumberingAfterBreak="0">
+  <w:abstractNum w:abstractNumId="2" w15:restartNumberingAfterBreak="0">
     <w:nsid w:val="1E5C7000"/>
     <w:multiLevelType w:val="hybridMultilevel"/>
     <w:tmpl w:val="F0BAD0B0"/>
@@ -1142,7 +1537,7 @@
       </w:rPr>
     </w:lvl>
   </w:abstractNum>
-  <w:abstractNum w:abstractNumId="2" w15:restartNumberingAfterBreak="0">
+  <w:abstractNum w:abstractNumId="3" w15:restartNumberingAfterBreak="0">
     <w:nsid w:val="322D2AD5"/>
     <w:multiLevelType w:val="hybridMultilevel"/>
     <w:tmpl w:val="F5B4BA50"/>
@@ -1255,7 +1650,120 @@
       </w:rPr>
     </w:lvl>
   </w:abstractNum>
-  <w:abstractNum w:abstractNumId="3" w15:restartNumberingAfterBreak="0">
+  <w:abstractNum w:abstractNumId="4" w15:restartNumberingAfterBreak="0">
+    <w:nsid w:val="39CF717B"/>
+    <w:multiLevelType w:val="hybridMultilevel"/>
+    <w:tmpl w:val="BBFE964E"/>
+    <w:lvl w:ilvl="0" w:tplc="08090001">
+      <w:start w:val="1"/>
+      <w:numFmt w:val="bullet"/>
+      <w:lvlText w:val=""/>
+      <w:lvlJc w:val="left"/>
+      <w:pPr>
+        <w:ind w:left="720" w:hanging="360"/>
+      </w:pPr>
+      <w:rPr>
+        <w:rFonts w:ascii="Symbol" w:hAnsi="Symbol" w:hint="default"/>
+      </w:rPr>
+    </w:lvl>
+    <w:lvl w:ilvl="1" w:tplc="08090003" w:tentative="1">
+      <w:start w:val="1"/>
+      <w:numFmt w:val="bullet"/>
+      <w:lvlText w:val="o"/>
+      <w:lvlJc w:val="left"/>
+      <w:pPr>
+        <w:ind w:left="1440" w:hanging="360"/>
+      </w:pPr>
+      <w:rPr>
+        <w:rFonts w:ascii="Courier New" w:hAnsi="Courier New" w:cs="Courier New" w:hint="default"/>
+      </w:rPr>
+    </w:lvl>
+    <w:lvl w:ilvl="2" w:tplc="08090005" w:tentative="1">
+      <w:start w:val="1"/>
+      <w:numFmt w:val="bullet"/>
+      <w:lvlText w:val=""/>
+      <w:lvlJc w:val="left"/>
+      <w:pPr>
+        <w:ind w:left="2160" w:hanging="360"/>
+      </w:pPr>
+      <w:rPr>
+        <w:rFonts w:ascii="Wingdings" w:hAnsi="Wingdings" w:hint="default"/>
+      </w:rPr>
+    </w:lvl>
+    <w:lvl w:ilvl="3" w:tplc="08090001" w:tentative="1">
+      <w:start w:val="1"/>
+      <w:numFmt w:val="bullet"/>
+      <w:lvlText w:val=""/>
+      <w:lvlJc w:val="left"/>
+      <w:pPr>
+        <w:ind w:left="2880" w:hanging="360"/>
+      </w:pPr>
+      <w:rPr>
+        <w:rFonts w:ascii="Symbol" w:hAnsi="Symbol" w:hint="default"/>
+      </w:rPr>
+    </w:lvl>
+    <w:lvl w:ilvl="4" w:tplc="08090003" w:tentative="1">
+      <w:start w:val="1"/>
+      <w:numFmt w:val="bullet"/>
+      <w:lvlText w:val="o"/>
+      <w:lvlJc w:val="left"/>
+      <w:pPr>
+        <w:ind w:left="3600" w:hanging="360"/>
+      </w:pPr>
+      <w:rPr>
+        <w:rFonts w:ascii="Courier New" w:hAnsi="Courier New" w:cs="Courier New" w:hint="default"/>
+      </w:rPr>
+    </w:lvl>
+    <w:lvl w:ilvl="5" w:tplc="08090005" w:tentative="1">
+      <w:start w:val="1"/>
+      <w:numFmt w:val="bullet"/>
+      <w:lvlText w:val=""/>
+      <w:lvlJc w:val="left"/>
+      <w:pPr>
+        <w:ind w:left="4320" w:hanging="360"/>
+      </w:pPr>
+      <w:rPr>
+        <w:rFonts w:ascii="Wingdings" w:hAnsi="Wingdings" w:hint="default"/>
+      </w:rPr>
+    </w:lvl>
+    <w:lvl w:ilvl="6" w:tplc="08090001" w:tentative="1">
+      <w:start w:val="1"/>
+      <w:numFmt w:val="bullet"/>
+      <w:lvlText w:val=""/>
+      <w:lvlJc w:val="left"/>
+      <w:pPr>
+        <w:ind w:left="5040" w:hanging="360"/>
+      </w:pPr>
+      <w:rPr>
+        <w:rFonts w:ascii="Symbol" w:hAnsi="Symbol" w:hint="default"/>
+      </w:rPr>
+    </w:lvl>
+    <w:lvl w:ilvl="7" w:tplc="08090003" w:tentative="1">
+      <w:start w:val="1"/>
+      <w:numFmt w:val="bullet"/>
+      <w:lvlText w:val="o"/>
+      <w:lvlJc w:val="left"/>
+      <w:pPr>
+        <w:ind w:left="5760" w:hanging="360"/>
+      </w:pPr>
+      <w:rPr>
+        <w:rFonts w:ascii="Courier New" w:hAnsi="Courier New" w:cs="Courier New" w:hint="default"/>
+      </w:rPr>
+    </w:lvl>
+    <w:lvl w:ilvl="8" w:tplc="08090005" w:tentative="1">
+      <w:start w:val="1"/>
+      <w:numFmt w:val="bullet"/>
+      <w:lvlText w:val=""/>
+      <w:lvlJc w:val="left"/>
+      <w:pPr>
+        <w:ind w:left="6480" w:hanging="360"/>
+      </w:pPr>
+      <w:rPr>
+        <w:rFonts w:ascii="Wingdings" w:hAnsi="Wingdings" w:hint="default"/>
+      </w:rPr>
+    </w:lvl>
+  </w:abstractNum>
+  <w:abstractNum w:abstractNumId="5" w15:restartNumberingAfterBreak="0">
     <w:nsid w:val="39EE2FD0"/>
     <w:multiLevelType w:val="hybridMultilevel"/>
     <w:tmpl w:val="EE02559C"/>
@@ -1368,7 +1876,7 @@
       </w:rPr>
     </w:lvl>
   </w:abstractNum>
-  <w:abstractNum w:abstractNumId="4" w15:restartNumberingAfterBreak="0">
+  <w:abstractNum w:abstractNumId="6" w15:restartNumberingAfterBreak="0">
     <w:nsid w:val="3B710CF6"/>
     <w:multiLevelType w:val="hybridMultilevel"/>
     <w:tmpl w:val="C584E5EC"/>
@@ -1481,7 +1989,7 @@
       </w:rPr>
     </w:lvl>
   </w:abstractNum>
-  <w:abstractNum w:abstractNumId="5" w15:restartNumberingAfterBreak="0">
+  <w:abstractNum w:abstractNumId="7" w15:restartNumberingAfterBreak="0">
     <w:nsid w:val="46086375"/>
     <w:multiLevelType w:val="hybridMultilevel"/>
     <w:tmpl w:val="A2CE28E6"/>
@@ -1595,21 +2103,27 @@
     </w:lvl>
   </w:abstractNum>
   <w:num w:numId="1">
+    <w:abstractNumId w:val="1"/>
+  </w:num>
+  <w:num w:numId="2">
+    <w:abstractNumId w:val="5"/>
+  </w:num>
+  <w:num w:numId="3">
+    <w:abstractNumId w:val="7"/>
+  </w:num>
+  <w:num w:numId="4">
+    <w:abstractNumId w:val="3"/>
+  </w:num>
+  <w:num w:numId="5">
+    <w:abstractNumId w:val="2"/>
+  </w:num>
+  <w:num w:numId="6">
+    <w:abstractNumId w:val="6"/>
+  </w:num>
+  <w:num w:numId="7">
     <w:abstractNumId w:val="0"/>
   </w:num>
-  <w:num w:numId="2">
-    <w:abstractNumId w:val="3"/>
-  </w:num>
-  <w:num w:numId="3">
-    <w:abstractNumId w:val="5"/>
-  </w:num>
-  <w:num w:numId="4">
-    <w:abstractNumId w:val="2"/>
-  </w:num>
-  <w:num w:numId="5">
-    <w:abstractNumId w:val="1"/>
-  </w:num>
-  <w:num w:numId="6">
+  <w:num w:numId="8">
     <w:abstractNumId w:val="4"/>
   </w:num>
 </w:numbering>
@@ -2164,6 +2678,25 @@
     <w:uiPriority w:val="99"/>
     <w:rsid w:val="00CC72A4"/>
   </w:style>
+  <w:style w:type="table" w:styleId="TableGrid">
+    <w:name w:val="Table Grid"/>
+    <w:basedOn w:val="TableNormal"/>
+    <w:uiPriority w:val="39"/>
+    <w:rsid w:val="00702D47"/>
+    <w:pPr>
+      <w:spacing w:after="0" w:line="240" w:lineRule="auto"/>
+    </w:pPr>
+    <w:tblPr>
+      <w:tblBorders>
+        <w:top w:val="single" w:sz="4" w:space="0" w:color="auto"/>
+        <w:left w:val="single" w:sz="4" w:space="0" w:color="auto"/>
+        <w:bottom w:val="single" w:sz="4" w:space="0" w:color="auto"/>
+        <w:right w:val="single" w:sz="4" w:space="0" w:color="auto"/>
+        <w:insideH w:val="single" w:sz="4" w:space="0" w:color="auto"/>
+        <w:insideV w:val="single" w:sz="4" w:space="0" w:color="auto"/>
+      </w:tblBorders>
+    </w:tblPr>
+  </w:style>
 </w:styles>
 </file>
 
@@ -2433,7 +2966,7 @@
 </file>
 
 <file path=customXml/itemProps1.xml><?xml version="1.0" encoding="utf-8"?>
-<ds:datastoreItem xmlns:ds="http://schemas.openxmlformats.org/officeDocument/2006/customXml" ds:itemID="{18E83616-2445-48AD-9C95-2807EEC30066}">
+<ds:datastoreItem xmlns:ds="http://schemas.openxmlformats.org/officeDocument/2006/customXml" ds:itemID="{BCB6D441-2C27-4B17-BFB8-9C5A35623BCB}">
   <ds:schemaRefs>
     <ds:schemaRef ds:uri="http://schemas.openxmlformats.org/officeDocument/2006/bibliography"/>
   </ds:schemaRefs>

</xml_diff>

<commit_message>
Used 'next' parameter for redirect URL from login page.
</commit_message>
<xml_diff>
--- a/Deliverables/Feature_List/Major_project_Feature_List.docx
+++ b/Deliverables/Feature_List/Major_project_Feature_List.docx
@@ -54,13 +54,14 @@
         <w:tblLook w:val="04A0" w:firstRow="1" w:lastRow="0" w:firstColumn="1" w:lastColumn="0" w:noHBand="0" w:noVBand="1"/>
       </w:tblPr>
       <w:tblGrid>
-        <w:gridCol w:w="7355"/>
-        <w:gridCol w:w="941"/>
+        <w:gridCol w:w="6548"/>
+        <w:gridCol w:w="907"/>
+        <w:gridCol w:w="841"/>
       </w:tblGrid>
       <w:tr>
         <w:tc>
           <w:tcPr>
-            <w:tcW w:w="7355" w:type="dxa"/>
+            <w:tcW w:w="6548" w:type="dxa"/>
           </w:tcPr>
           <w:p>
             <w:r>
@@ -70,7 +71,7 @@
         </w:tc>
         <w:tc>
           <w:tcPr>
-            <w:tcW w:w="941" w:type="dxa"/>
+            <w:tcW w:w="907" w:type="dxa"/>
           </w:tcPr>
           <w:p>
             <w:pPr>
@@ -82,21 +83,9 @@
             </w:r>
           </w:p>
         </w:tc>
-      </w:tr>
-      <w:tr>
-        <w:tc>
-          <w:tcPr>
-            <w:tcW w:w="7355" w:type="dxa"/>
-          </w:tcPr>
-          <w:p>
-            <w:r>
-              <w:t>Add I18n with Welsh localisation</w:t>
-            </w:r>
-          </w:p>
-        </w:tc>
-        <w:tc>
-          <w:tcPr>
-            <w:tcW w:w="941" w:type="dxa"/>
+        <w:tc>
+          <w:tcPr>
+            <w:tcW w:w="841" w:type="dxa"/>
           </w:tcPr>
           <w:p>
             <w:pPr>
@@ -104,7 +93,47 @@
               <w:ind w:left="0"/>
             </w:pPr>
             <w:r>
+              <w:t>TS01</w:t>
+            </w:r>
+          </w:p>
+        </w:tc>
+      </w:tr>
+      <w:tr>
+        <w:tc>
+          <w:tcPr>
+            <w:tcW w:w="6548" w:type="dxa"/>
+          </w:tcPr>
+          <w:p>
+            <w:r>
+              <w:t>Add I18n with Welsh localisation</w:t>
+            </w:r>
+          </w:p>
+        </w:tc>
+        <w:tc>
+          <w:tcPr>
+            <w:tcW w:w="907" w:type="dxa"/>
+          </w:tcPr>
+          <w:p>
+            <w:pPr>
+              <w:pStyle w:val="ListParagraph"/>
+              <w:ind w:left="0"/>
+            </w:pPr>
+            <w:r>
               <w:t>Done</w:t>
+            </w:r>
+          </w:p>
+        </w:tc>
+        <w:tc>
+          <w:tcPr>
+            <w:tcW w:w="841" w:type="dxa"/>
+          </w:tcPr>
+          <w:p>
+            <w:pPr>
+              <w:pStyle w:val="ListParagraph"/>
+              <w:ind w:left="0"/>
+            </w:pPr>
+            <w:r>
+              <w:t>TS02</w:t>
             </w:r>
           </w:p>
         </w:tc>
@@ -115,13 +144,7 @@
         <w:pStyle w:val="Heading2"/>
       </w:pPr>
       <w:r>
-        <w:t>Mana</w:t>
-      </w:r>
-      <w:r>
-        <w:t>ging</w:t>
-      </w:r>
-      <w:r>
-        <w:t xml:space="preserve"> Session History</w:t>
+        <w:t>Lecture Management</w:t>
       </w:r>
       <w:r>
         <w:t xml:space="preserve"> – </w:t>
@@ -159,17 +182,53 @@
         <w:tblLook w:val="04A0" w:firstRow="1" w:lastRow="0" w:firstColumn="1" w:lastColumn="0" w:noHBand="0" w:noVBand="1"/>
       </w:tblPr>
       <w:tblGrid>
-        <w:gridCol w:w="7355"/>
-        <w:gridCol w:w="941"/>
+        <w:gridCol w:w="6554"/>
+        <w:gridCol w:w="905"/>
+        <w:gridCol w:w="837"/>
       </w:tblGrid>
       <w:tr>
         <w:tc>
           <w:tcPr>
-            <w:tcW w:w="7355" w:type="dxa"/>
-          </w:tcPr>
-          <w:p>
-            <w:r>
-              <w:t>List &amp; delete any/all previous sessions</w:t>
+            <w:tcW w:w="6554" w:type="dxa"/>
+          </w:tcPr>
+          <w:p>
+            <w:r>
+              <w:t>Create new lecture</w:t>
+            </w:r>
+          </w:p>
+        </w:tc>
+        <w:tc>
+          <w:tcPr>
+            <w:tcW w:w="905" w:type="dxa"/>
+          </w:tcPr>
+          <w:p>
+            <w:r>
+              <w:t>Done</w:t>
+            </w:r>
+          </w:p>
+        </w:tc>
+        <w:tc>
+          <w:tcPr>
+            <w:tcW w:w="837" w:type="dxa"/>
+          </w:tcPr>
+          <w:p>
+            <w:r>
+              <w:t>TS03</w:t>
+            </w:r>
+          </w:p>
+        </w:tc>
+      </w:tr>
+      <w:tr>
+        <w:tc>
+          <w:tcPr>
+            <w:tcW w:w="6554" w:type="dxa"/>
+          </w:tcPr>
+          <w:p>
+            <w:r>
+              <w:t xml:space="preserve">List &amp; delete any/all </w:t>
+            </w:r>
+            <w:r>
+              <w:t>lectures</w:t>
             </w:r>
           </w:p>
           <w:p>
@@ -187,11 +246,21 @@
         </w:tc>
         <w:tc>
           <w:tcPr>
-            <w:tcW w:w="941" w:type="dxa"/>
+            <w:tcW w:w="905" w:type="dxa"/>
           </w:tcPr>
           <w:p>
             <w:r>
               <w:t>Done</w:t>
+            </w:r>
+          </w:p>
+        </w:tc>
+        <w:tc>
+          <w:tcPr>
+            <w:tcW w:w="837" w:type="dxa"/>
+          </w:tcPr>
+          <w:p>
+            <w:r>
+              <w:t>TS04</w:t>
             </w:r>
           </w:p>
         </w:tc>
@@ -199,21 +268,37 @@
       <w:tr>
         <w:tc>
           <w:tcPr>
-            <w:tcW w:w="7355" w:type="dxa"/>
-          </w:tcPr>
-          <w:p>
-            <w:r>
-              <w:t>View each previous session meta-data</w:t>
-            </w:r>
-          </w:p>
-        </w:tc>
-        <w:tc>
-          <w:tcPr>
-            <w:tcW w:w="941" w:type="dxa"/>
+            <w:tcW w:w="6554" w:type="dxa"/>
+          </w:tcPr>
+          <w:p>
+            <w:r>
+              <w:t xml:space="preserve">View each </w:t>
+            </w:r>
+            <w:r>
+              <w:t xml:space="preserve">lecture </w:t>
+            </w:r>
+            <w:r>
+              <w:t>data</w:t>
+            </w:r>
+          </w:p>
+        </w:tc>
+        <w:tc>
+          <w:tcPr>
+            <w:tcW w:w="905" w:type="dxa"/>
           </w:tcPr>
           <w:p>
             <w:r>
               <w:t>Done</w:t>
+            </w:r>
+          </w:p>
+        </w:tc>
+        <w:tc>
+          <w:tcPr>
+            <w:tcW w:w="837" w:type="dxa"/>
+          </w:tcPr>
+          <w:p>
+            <w:r>
+              <w:t>TS05</w:t>
             </w:r>
           </w:p>
         </w:tc>
@@ -221,42 +306,84 @@
       <w:tr>
         <w:tc>
           <w:tcPr>
-            <w:tcW w:w="7355" w:type="dxa"/>
+            <w:tcW w:w="6554" w:type="dxa"/>
           </w:tcPr>
           <w:p>
             <w:r>
               <w:t>Edit</w:t>
             </w:r>
             <w:r>
-              <w:t xml:space="preserve"> each previous session meta-data</w:t>
-            </w:r>
-          </w:p>
-        </w:tc>
-        <w:tc>
-          <w:tcPr>
-            <w:tcW w:w="941" w:type="dxa"/>
-          </w:tcPr>
-          <w:p/>
+              <w:t xml:space="preserve"> each </w:t>
+            </w:r>
+            <w:r>
+              <w:t xml:space="preserve">lecture </w:t>
+            </w:r>
+            <w:r>
+              <w:t>data</w:t>
+            </w:r>
+          </w:p>
+        </w:tc>
+        <w:tc>
+          <w:tcPr>
+            <w:tcW w:w="905" w:type="dxa"/>
+          </w:tcPr>
+          <w:p>
+            <w:r>
+              <w:t>Done</w:t>
+            </w:r>
+          </w:p>
+        </w:tc>
+        <w:tc>
+          <w:tcPr>
+            <w:tcW w:w="837" w:type="dxa"/>
+          </w:tcPr>
+          <w:p>
+            <w:r>
+              <w:t>TS06</w:t>
+            </w:r>
+          </w:p>
         </w:tc>
       </w:tr>
       <w:tr>
         <w:tc>
           <w:tcPr>
-            <w:tcW w:w="7355" w:type="dxa"/>
-          </w:tcPr>
-          <w:p>
-            <w:r>
-              <w:t>View/Delete the questions of a session</w:t>
-            </w:r>
-          </w:p>
-        </w:tc>
-        <w:tc>
-          <w:tcPr>
-            <w:tcW w:w="941" w:type="dxa"/>
+            <w:tcW w:w="6554" w:type="dxa"/>
+          </w:tcPr>
+          <w:p>
+            <w:r>
+              <w:t xml:space="preserve">Search the list of </w:t>
+            </w:r>
+            <w:r>
+              <w:t>lectures</w:t>
+            </w:r>
+            <w:r>
+              <w:t xml:space="preserve"> for a </w:t>
+            </w:r>
+            <w:r>
+              <w:t>lecture</w:t>
+            </w:r>
+            <w:r>
+              <w:t xml:space="preserve"> with a specific title or date</w:t>
+            </w:r>
+          </w:p>
+        </w:tc>
+        <w:tc>
+          <w:tcPr>
+            <w:tcW w:w="905" w:type="dxa"/>
           </w:tcPr>
           <w:p>
             <w:r>
               <w:t>Done</w:t>
+            </w:r>
+          </w:p>
+        </w:tc>
+        <w:tc>
+          <w:tcPr>
+            <w:tcW w:w="837" w:type="dxa"/>
+          </w:tcPr>
+          <w:p>
+            <w:r>
+              <w:t>TS07</w:t>
             </w:r>
           </w:p>
         </w:tc>
@@ -264,51 +391,35 @@
       <w:tr>
         <w:tc>
           <w:tcPr>
-            <w:tcW w:w="7355" w:type="dxa"/>
-          </w:tcPr>
-          <w:p>
-            <w:r>
-              <w:t>Search the list of sessions for a session with a specific title or date</w:t>
-            </w:r>
-          </w:p>
-        </w:tc>
-        <w:tc>
-          <w:tcPr>
-            <w:tcW w:w="941" w:type="dxa"/>
+            <w:tcW w:w="6554" w:type="dxa"/>
+          </w:tcPr>
+          <w:p>
+            <w:r>
+              <w:t>Upload the PDF for a lecture/workshop</w:t>
+            </w:r>
+          </w:p>
+        </w:tc>
+        <w:tc>
+          <w:tcPr>
+            <w:tcW w:w="905" w:type="dxa"/>
           </w:tcPr>
           <w:p>
             <w:r>
               <w:t>Done</w:t>
             </w:r>
           </w:p>
+        </w:tc>
+        <w:tc>
+          <w:tcPr>
+            <w:tcW w:w="837" w:type="dxa"/>
+          </w:tcPr>
+          <w:p/>
         </w:tc>
       </w:tr>
       <w:tr>
         <w:tc>
           <w:tcPr>
-            <w:tcW w:w="7355" w:type="dxa"/>
-          </w:tcPr>
-          <w:p>
-            <w:r>
-              <w:t>Upload the PDF for a lecture/workshop</w:t>
-            </w:r>
-          </w:p>
-        </w:tc>
-        <w:tc>
-          <w:tcPr>
-            <w:tcW w:w="941" w:type="dxa"/>
-          </w:tcPr>
-          <w:p>
-            <w:r>
-              <w:t>Done</w:t>
-            </w:r>
-          </w:p>
-        </w:tc>
-      </w:tr>
-      <w:tr>
-        <w:tc>
-          <w:tcPr>
-            <w:tcW w:w="7355" w:type="dxa"/>
+            <w:tcW w:w="6554" w:type="dxa"/>
           </w:tcPr>
           <w:p>
             <w:r>
@@ -354,19 +465,25 @@
         </w:tc>
         <w:tc>
           <w:tcPr>
-            <w:tcW w:w="941" w:type="dxa"/>
+            <w:tcW w:w="905" w:type="dxa"/>
           </w:tcPr>
           <w:p>
             <w:r>
               <w:t>Done</w:t>
             </w:r>
           </w:p>
+        </w:tc>
+        <w:tc>
+          <w:tcPr>
+            <w:tcW w:w="837" w:type="dxa"/>
+          </w:tcPr>
+          <w:p/>
         </w:tc>
       </w:tr>
       <w:tr>
         <w:tc>
           <w:tcPr>
-            <w:tcW w:w="7355" w:type="dxa"/>
+            <w:tcW w:w="6554" w:type="dxa"/>
           </w:tcPr>
           <w:p>
             <w:r>
@@ -376,7 +493,13 @@
         </w:tc>
         <w:tc>
           <w:tcPr>
-            <w:tcW w:w="941" w:type="dxa"/>
+            <w:tcW w:w="905" w:type="dxa"/>
+          </w:tcPr>
+          <w:p/>
+        </w:tc>
+        <w:tc>
+          <w:tcPr>
+            <w:tcW w:w="837" w:type="dxa"/>
           </w:tcPr>
           <w:p/>
         </w:tc>
@@ -387,7 +510,10 @@
         <w:pStyle w:val="Heading2"/>
       </w:pPr>
       <w:r>
-        <w:t xml:space="preserve">Running a Session – </w:t>
+        <w:t>Session Management</w:t>
+      </w:r>
+      <w:r>
+        <w:t xml:space="preserve"> – </w:t>
       </w:r>
       <w:r>
         <w:t>FS – 1 week</w:t>
@@ -422,13 +548,14 @@
         <w:tblLook w:val="04A0" w:firstRow="1" w:lastRow="0" w:firstColumn="1" w:lastColumn="0" w:noHBand="0" w:noVBand="1"/>
       </w:tblPr>
       <w:tblGrid>
-        <w:gridCol w:w="7355"/>
-        <w:gridCol w:w="941"/>
+        <w:gridCol w:w="6551"/>
+        <w:gridCol w:w="906"/>
+        <w:gridCol w:w="839"/>
       </w:tblGrid>
       <w:tr>
         <w:tc>
           <w:tcPr>
-            <w:tcW w:w="7355" w:type="dxa"/>
+            <w:tcW w:w="6551" w:type="dxa"/>
           </w:tcPr>
           <w:p>
             <w:r>
@@ -486,7 +613,7 @@
         </w:tc>
         <w:tc>
           <w:tcPr>
-            <w:tcW w:w="941" w:type="dxa"/>
+            <w:tcW w:w="906" w:type="dxa"/>
           </w:tcPr>
           <w:p>
             <w:pPr>
@@ -498,47 +625,32 @@
             </w:r>
           </w:p>
         </w:tc>
-      </w:tr>
-      <w:tr>
-        <w:tc>
-          <w:tcPr>
-            <w:tcW w:w="7355" w:type="dxa"/>
-          </w:tcPr>
-          <w:p>
-            <w:r>
-              <w:t>Generate the 6-digit code for a session</w:t>
-            </w:r>
-          </w:p>
-        </w:tc>
-        <w:tc>
-          <w:tcPr>
-            <w:tcW w:w="941" w:type="dxa"/>
+        <w:tc>
+          <w:tcPr>
+            <w:tcW w:w="839" w:type="dxa"/>
           </w:tcPr>
           <w:p>
             <w:pPr>
               <w:pStyle w:val="ListParagraph"/>
               <w:ind w:left="0"/>
             </w:pPr>
-            <w:r>
-              <w:t>Done</w:t>
-            </w:r>
           </w:p>
         </w:tc>
       </w:tr>
       <w:tr>
         <w:tc>
           <w:tcPr>
-            <w:tcW w:w="7355" w:type="dxa"/>
-          </w:tcPr>
-          <w:p>
-            <w:r>
-              <w:t>Start a feedback session for a lecture</w:t>
-            </w:r>
-          </w:p>
-        </w:tc>
-        <w:tc>
-          <w:tcPr>
-            <w:tcW w:w="941" w:type="dxa"/>
+            <w:tcW w:w="6551" w:type="dxa"/>
+          </w:tcPr>
+          <w:p>
+            <w:r>
+              <w:t>Generate the 6-digit code for a session</w:t>
+            </w:r>
+          </w:p>
+        </w:tc>
+        <w:tc>
+          <w:tcPr>
+            <w:tcW w:w="906" w:type="dxa"/>
           </w:tcPr>
           <w:p>
             <w:pPr>
@@ -550,70 +662,46 @@
             </w:r>
           </w:p>
         </w:tc>
-      </w:tr>
-      <w:tr>
-        <w:tc>
-          <w:tcPr>
-            <w:tcW w:w="7355" w:type="dxa"/>
-          </w:tcPr>
-          <w:p>
-            <w:r>
-              <w:t>Stop a feedback session for a lecture</w:t>
-            </w:r>
-          </w:p>
-        </w:tc>
-        <w:tc>
-          <w:tcPr>
-            <w:tcW w:w="941" w:type="dxa"/>
+        <w:tc>
+          <w:tcPr>
+            <w:tcW w:w="839" w:type="dxa"/>
           </w:tcPr>
           <w:p>
             <w:pPr>
               <w:pStyle w:val="ListParagraph"/>
               <w:ind w:left="0"/>
             </w:pPr>
-            <w:r>
-              <w:t>Done</w:t>
-            </w:r>
           </w:p>
         </w:tc>
       </w:tr>
       <w:tr>
         <w:tc>
           <w:tcPr>
-            <w:tcW w:w="7355" w:type="dxa"/>
-          </w:tcPr>
-          <w:p>
-            <w:r>
-              <w:t>Re-start the feedback session for a lecture –???</w:t>
-            </w:r>
-          </w:p>
-        </w:tc>
-        <w:tc>
-          <w:tcPr>
-            <w:tcW w:w="941" w:type="dxa"/>
+            <w:tcW w:w="6551" w:type="dxa"/>
+          </w:tcPr>
+          <w:p>
+            <w:r>
+              <w:t>View/Delete the questions of a session</w:t>
+            </w:r>
+          </w:p>
+        </w:tc>
+        <w:tc>
+          <w:tcPr>
+            <w:tcW w:w="906" w:type="dxa"/>
           </w:tcPr>
           <w:p>
             <w:pPr>
               <w:pStyle w:val="ListParagraph"/>
               <w:ind w:left="0"/>
             </w:pPr>
-          </w:p>
-        </w:tc>
-      </w:tr>
-      <w:tr>
-        <w:tc>
-          <w:tcPr>
-            <w:tcW w:w="7355" w:type="dxa"/>
-          </w:tcPr>
-          <w:p>
-            <w:r>
-              <w:t>Display summary of feedback on same page</w:t>
-            </w:r>
-          </w:p>
-        </w:tc>
-        <w:tc>
-          <w:tcPr>
-            <w:tcW w:w="941" w:type="dxa"/>
+            <w:r>
+              <w:t>Done</w:t>
+            </w:r>
+          </w:p>
+        </w:tc>
+        <w:tc>
+          <w:tcPr>
+            <w:tcW w:w="839" w:type="dxa"/>
           </w:tcPr>
           <w:p>
             <w:pPr>
@@ -626,17 +714,17 @@
       <w:tr>
         <w:tc>
           <w:tcPr>
-            <w:tcW w:w="7355" w:type="dxa"/>
-          </w:tcPr>
-          <w:p>
-            <w:r>
-              <w:t>Display the questions asked in a chronological list</w:t>
-            </w:r>
-          </w:p>
-        </w:tc>
-        <w:tc>
-          <w:tcPr>
-            <w:tcW w:w="941" w:type="dxa"/>
+            <w:tcW w:w="6551" w:type="dxa"/>
+          </w:tcPr>
+          <w:p>
+            <w:r>
+              <w:t>Start a feedback session for a lecture</w:t>
+            </w:r>
+          </w:p>
+        </w:tc>
+        <w:tc>
+          <w:tcPr>
+            <w:tcW w:w="906" w:type="dxa"/>
           </w:tcPr>
           <w:p>
             <w:pPr>
@@ -648,75 +736,46 @@
             </w:r>
           </w:p>
         </w:tc>
-      </w:tr>
-      <w:tr>
-        <w:tc>
-          <w:tcPr>
-            <w:tcW w:w="7355" w:type="dxa"/>
-          </w:tcPr>
-          <w:p>
-            <w:r>
-              <w:t>Mark an asked Question as Answered</w:t>
-            </w:r>
-          </w:p>
-        </w:tc>
-        <w:tc>
-          <w:tcPr>
-            <w:tcW w:w="941" w:type="dxa"/>
+        <w:tc>
+          <w:tcPr>
+            <w:tcW w:w="839" w:type="dxa"/>
           </w:tcPr>
           <w:p>
             <w:pPr>
               <w:pStyle w:val="ListParagraph"/>
               <w:ind w:left="0"/>
             </w:pPr>
-            <w:r>
-              <w:t>Done</w:t>
-            </w:r>
           </w:p>
         </w:tc>
       </w:tr>
       <w:tr>
         <w:tc>
           <w:tcPr>
-            <w:tcW w:w="7355" w:type="dxa"/>
-          </w:tcPr>
-          <w:p>
-            <w:r>
-              <w:t>Session owner d</w:t>
-            </w:r>
-            <w:bookmarkStart w:id="0" w:name="_GoBack"/>
-            <w:bookmarkEnd w:id="0"/>
-            <w:r>
-              <w:t>elete an asked Question</w:t>
-            </w:r>
-          </w:p>
-        </w:tc>
-        <w:tc>
-          <w:tcPr>
-            <w:tcW w:w="941" w:type="dxa"/>
+            <w:tcW w:w="6551" w:type="dxa"/>
+          </w:tcPr>
+          <w:p>
+            <w:r>
+              <w:t>Stop a feedback session for a lecture</w:t>
+            </w:r>
+          </w:p>
+        </w:tc>
+        <w:tc>
+          <w:tcPr>
+            <w:tcW w:w="906" w:type="dxa"/>
           </w:tcPr>
           <w:p>
             <w:pPr>
               <w:pStyle w:val="ListParagraph"/>
               <w:ind w:left="0"/>
             </w:pPr>
-          </w:p>
-        </w:tc>
-      </w:tr>
-      <w:tr>
-        <w:tc>
-          <w:tcPr>
-            <w:tcW w:w="7355" w:type="dxa"/>
-          </w:tcPr>
-          <w:p>
-            <w:r>
-              <w:t>Use AJAX to update page data with having to reload page</w:t>
-            </w:r>
-          </w:p>
-        </w:tc>
-        <w:tc>
-          <w:tcPr>
-            <w:tcW w:w="941" w:type="dxa"/>
+            <w:r>
+              <w:t>Done</w:t>
+            </w:r>
+          </w:p>
+        </w:tc>
+        <w:tc>
+          <w:tcPr>
+            <w:tcW w:w="839" w:type="dxa"/>
           </w:tcPr>
           <w:p>
             <w:pPr>
@@ -729,17 +788,176 @@
       <w:tr>
         <w:tc>
           <w:tcPr>
-            <w:tcW w:w="7355" w:type="dxa"/>
-          </w:tcPr>
-          <w:p>
-            <w:r>
-              <w:t>Graphically display the feedback of a session using JavaScript and canvas (on separate page?)</w:t>
-            </w:r>
-          </w:p>
-        </w:tc>
-        <w:tc>
-          <w:tcPr>
-            <w:tcW w:w="941" w:type="dxa"/>
+            <w:tcW w:w="6551" w:type="dxa"/>
+          </w:tcPr>
+          <w:p>
+            <w:r>
+              <w:t>Display the questions asked in a chronological list</w:t>
+            </w:r>
+          </w:p>
+        </w:tc>
+        <w:tc>
+          <w:tcPr>
+            <w:tcW w:w="906" w:type="dxa"/>
+          </w:tcPr>
+          <w:p>
+            <w:pPr>
+              <w:pStyle w:val="ListParagraph"/>
+              <w:ind w:left="0"/>
+            </w:pPr>
+            <w:r>
+              <w:t>Done</w:t>
+            </w:r>
+          </w:p>
+        </w:tc>
+        <w:tc>
+          <w:tcPr>
+            <w:tcW w:w="839" w:type="dxa"/>
+          </w:tcPr>
+          <w:p>
+            <w:pPr>
+              <w:pStyle w:val="ListParagraph"/>
+              <w:ind w:left="0"/>
+            </w:pPr>
+          </w:p>
+        </w:tc>
+      </w:tr>
+      <w:tr>
+        <w:tc>
+          <w:tcPr>
+            <w:tcW w:w="6551" w:type="dxa"/>
+          </w:tcPr>
+          <w:p>
+            <w:r>
+              <w:t>Mark an asked Question as Answered</w:t>
+            </w:r>
+          </w:p>
+        </w:tc>
+        <w:tc>
+          <w:tcPr>
+            <w:tcW w:w="906" w:type="dxa"/>
+          </w:tcPr>
+          <w:p>
+            <w:pPr>
+              <w:pStyle w:val="ListParagraph"/>
+              <w:ind w:left="0"/>
+            </w:pPr>
+            <w:r>
+              <w:t>Done</w:t>
+            </w:r>
+          </w:p>
+        </w:tc>
+        <w:tc>
+          <w:tcPr>
+            <w:tcW w:w="839" w:type="dxa"/>
+          </w:tcPr>
+          <w:p>
+            <w:pPr>
+              <w:pStyle w:val="ListParagraph"/>
+              <w:ind w:left="0"/>
+            </w:pPr>
+          </w:p>
+        </w:tc>
+      </w:tr>
+      <w:tr>
+        <w:tc>
+          <w:tcPr>
+            <w:tcW w:w="6551" w:type="dxa"/>
+          </w:tcPr>
+          <w:p>
+            <w:r>
+              <w:t>Session owner d</w:t>
+            </w:r>
+            <w:r>
+              <w:t>elete an asked Question</w:t>
+            </w:r>
+          </w:p>
+        </w:tc>
+        <w:tc>
+          <w:tcPr>
+            <w:tcW w:w="906" w:type="dxa"/>
+          </w:tcPr>
+          <w:p>
+            <w:pPr>
+              <w:pStyle w:val="ListParagraph"/>
+              <w:ind w:left="0"/>
+            </w:pPr>
+          </w:p>
+        </w:tc>
+        <w:tc>
+          <w:tcPr>
+            <w:tcW w:w="839" w:type="dxa"/>
+          </w:tcPr>
+          <w:p>
+            <w:pPr>
+              <w:pStyle w:val="ListParagraph"/>
+              <w:ind w:left="0"/>
+            </w:pPr>
+          </w:p>
+        </w:tc>
+      </w:tr>
+      <w:tr>
+        <w:tc>
+          <w:tcPr>
+            <w:tcW w:w="6551" w:type="dxa"/>
+          </w:tcPr>
+          <w:p>
+            <w:r>
+              <w:t>Use AJAX to update page data with having to reload page</w:t>
+            </w:r>
+          </w:p>
+        </w:tc>
+        <w:tc>
+          <w:tcPr>
+            <w:tcW w:w="906" w:type="dxa"/>
+          </w:tcPr>
+          <w:p>
+            <w:pPr>
+              <w:pStyle w:val="ListParagraph"/>
+              <w:ind w:left="0"/>
+            </w:pPr>
+          </w:p>
+        </w:tc>
+        <w:tc>
+          <w:tcPr>
+            <w:tcW w:w="839" w:type="dxa"/>
+          </w:tcPr>
+          <w:p>
+            <w:pPr>
+              <w:pStyle w:val="ListParagraph"/>
+              <w:ind w:left="0"/>
+            </w:pPr>
+          </w:p>
+        </w:tc>
+      </w:tr>
+      <w:tr>
+        <w:tc>
+          <w:tcPr>
+            <w:tcW w:w="6551" w:type="dxa"/>
+          </w:tcPr>
+          <w:p>
+            <w:r>
+              <w:t>Graphically display the feedback of a session using JavaScript and canvas on separate page</w:t>
+            </w:r>
+          </w:p>
+        </w:tc>
+        <w:tc>
+          <w:tcPr>
+            <w:tcW w:w="906" w:type="dxa"/>
+          </w:tcPr>
+          <w:p>
+            <w:pPr>
+              <w:pStyle w:val="ListParagraph"/>
+              <w:ind w:left="0"/>
+            </w:pPr>
+            <w:r>
+              <w:t>Done</w:t>
+            </w:r>
+          </w:p>
+        </w:tc>
+        <w:tc>
+          <w:tcPr>
+            <w:tcW w:w="839" w:type="dxa"/>
           </w:tcPr>
           <w:p>
             <w:pPr>
@@ -783,13 +1001,14 @@
         <w:tblLook w:val="04A0" w:firstRow="1" w:lastRow="0" w:firstColumn="1" w:lastColumn="0" w:noHBand="0" w:noVBand="1"/>
       </w:tblPr>
       <w:tblGrid>
-        <w:gridCol w:w="7497"/>
-        <w:gridCol w:w="799"/>
+        <w:gridCol w:w="6781"/>
+        <w:gridCol w:w="786"/>
+        <w:gridCol w:w="729"/>
       </w:tblGrid>
       <w:tr>
         <w:tc>
           <w:tcPr>
-            <w:tcW w:w="7497" w:type="dxa"/>
+            <w:tcW w:w="6781" w:type="dxa"/>
           </w:tcPr>
           <w:p>
             <w:r>
@@ -811,41 +1030,61 @@
         </w:tc>
         <w:tc>
           <w:tcPr>
-            <w:tcW w:w="799" w:type="dxa"/>
+            <w:tcW w:w="786" w:type="dxa"/>
           </w:tcPr>
           <w:p>
             <w:r>
               <w:t>Done</w:t>
             </w:r>
           </w:p>
+        </w:tc>
+        <w:tc>
+          <w:tcPr>
+            <w:tcW w:w="729" w:type="dxa"/>
+          </w:tcPr>
+          <w:p/>
         </w:tc>
       </w:tr>
       <w:tr>
         <w:tc>
           <w:tcPr>
-            <w:tcW w:w="7497" w:type="dxa"/>
+            <w:tcW w:w="6781" w:type="dxa"/>
           </w:tcPr>
           <w:p>
             <w:r>
               <w:t>Associate Feedback to a specific lecture slide</w:t>
             </w:r>
-          </w:p>
-        </w:tc>
-        <w:tc>
-          <w:tcPr>
-            <w:tcW w:w="799" w:type="dxa"/>
+            <w:r>
+              <w:t xml:space="preserve"> or </w:t>
+            </w:r>
+            <w:r>
+              <w:t>provide overall feedback</w:t>
+            </w:r>
+            <w:bookmarkStart w:id="0" w:name="_GoBack"/>
+            <w:bookmarkEnd w:id="0"/>
+          </w:p>
+        </w:tc>
+        <w:tc>
+          <w:tcPr>
+            <w:tcW w:w="786" w:type="dxa"/>
           </w:tcPr>
           <w:p>
             <w:r>
               <w:t>Done</w:t>
             </w:r>
           </w:p>
+        </w:tc>
+        <w:tc>
+          <w:tcPr>
+            <w:tcW w:w="729" w:type="dxa"/>
+          </w:tcPr>
+          <w:p/>
         </w:tc>
       </w:tr>
       <w:tr>
         <w:tc>
           <w:tcPr>
-            <w:tcW w:w="7497" w:type="dxa"/>
+            <w:tcW w:w="6781" w:type="dxa"/>
           </w:tcPr>
           <w:p>
             <w:r>
@@ -855,7 +1094,17 @@
         </w:tc>
         <w:tc>
           <w:tcPr>
-            <w:tcW w:w="799" w:type="dxa"/>
+            <w:tcW w:w="786" w:type="dxa"/>
+          </w:tcPr>
+          <w:p>
+            <w:r>
+              <w:t>Done</w:t>
+            </w:r>
+          </w:p>
+        </w:tc>
+        <w:tc>
+          <w:tcPr>
+            <w:tcW w:w="729" w:type="dxa"/>
           </w:tcPr>
           <w:p/>
         </w:tc>
@@ -863,7 +1112,7 @@
       <w:tr>
         <w:tc>
           <w:tcPr>
-            <w:tcW w:w="7497" w:type="dxa"/>
+            <w:tcW w:w="6781" w:type="dxa"/>
           </w:tcPr>
           <w:p>
             <w:r>
@@ -873,19 +1122,25 @@
         </w:tc>
         <w:tc>
           <w:tcPr>
-            <w:tcW w:w="799" w:type="dxa"/>
+            <w:tcW w:w="786" w:type="dxa"/>
           </w:tcPr>
           <w:p>
             <w:r>
               <w:t>Done</w:t>
             </w:r>
           </w:p>
+        </w:tc>
+        <w:tc>
+          <w:tcPr>
+            <w:tcW w:w="729" w:type="dxa"/>
+          </w:tcPr>
+          <w:p/>
         </w:tc>
       </w:tr>
       <w:tr>
         <w:tc>
           <w:tcPr>
-            <w:tcW w:w="7497" w:type="dxa"/>
+            <w:tcW w:w="6781" w:type="dxa"/>
           </w:tcPr>
           <w:p>
             <w:r>
@@ -895,7 +1150,17 @@
         </w:tc>
         <w:tc>
           <w:tcPr>
-            <w:tcW w:w="799" w:type="dxa"/>
+            <w:tcW w:w="786" w:type="dxa"/>
+          </w:tcPr>
+          <w:p>
+            <w:r>
+              <w:t>Done</w:t>
+            </w:r>
+          </w:p>
+        </w:tc>
+        <w:tc>
+          <w:tcPr>
+            <w:tcW w:w="729" w:type="dxa"/>
           </w:tcPr>
           <w:p/>
         </w:tc>
@@ -2146,7 +2411,7 @@
       </w:pPr>
     </w:pPrDefault>
   </w:docDefaults>
-  <w:latentStyles w:defLockedState="0" w:defUIPriority="99" w:defSemiHidden="0" w:defUnhideWhenUsed="0" w:defQFormat="0" w:count="375">
+  <w:latentStyles w:defLockedState="0" w:defUIPriority="99" w:defSemiHidden="0" w:defUnhideWhenUsed="0" w:defQFormat="0" w:count="376">
     <w:lsdException w:name="Normal" w:uiPriority="0" w:qFormat="1"/>
     <w:lsdException w:name="heading 1" w:uiPriority="9" w:qFormat="1"/>
     <w:lsdException w:name="heading 2" w:semiHidden="1" w:uiPriority="9" w:unhideWhenUsed="1" w:qFormat="1"/>
@@ -2252,7 +2517,6 @@
     <w:lsdException w:name="HTML Sample" w:semiHidden="1" w:unhideWhenUsed="1"/>
     <w:lsdException w:name="HTML Typewriter" w:semiHidden="1" w:unhideWhenUsed="1"/>
     <w:lsdException w:name="HTML Variable" w:semiHidden="1" w:unhideWhenUsed="1"/>
-    <w:lsdException w:name="Normal Table" w:semiHidden="1" w:unhideWhenUsed="1"/>
     <w:lsdException w:name="annotation subject" w:semiHidden="1" w:unhideWhenUsed="1"/>
     <w:lsdException w:name="No List" w:semiHidden="1" w:unhideWhenUsed="1"/>
     <w:lsdException w:name="Outline List 1" w:semiHidden="1" w:unhideWhenUsed="1"/>
@@ -2299,10 +2563,8 @@
     <w:lsdException w:name="Table Subtle 2" w:semiHidden="1" w:unhideWhenUsed="1"/>
     <w:lsdException w:name="Table Web 1" w:semiHidden="1" w:unhideWhenUsed="1"/>
     <w:lsdException w:name="Table Web 2" w:semiHidden="1" w:unhideWhenUsed="1"/>
-    <w:lsdException w:name="Table Web 3" w:semiHidden="1" w:unhideWhenUsed="1"/>
     <w:lsdException w:name="Balloon Text" w:semiHidden="1" w:unhideWhenUsed="1"/>
     <w:lsdException w:name="Table Grid" w:uiPriority="39"/>
-    <w:lsdException w:name="Table Theme" w:semiHidden="1" w:unhideWhenUsed="1"/>
     <w:lsdException w:name="Placeholder Text" w:semiHidden="1"/>
     <w:lsdException w:name="No Spacing" w:uiPriority="1" w:qFormat="1"/>
     <w:lsdException w:name="Light Shading" w:uiPriority="60"/>
@@ -2522,6 +2784,7 @@
     <w:lsdException w:name="Smart Hyperlink" w:semiHidden="1" w:unhideWhenUsed="1"/>
     <w:lsdException w:name="Hashtag" w:semiHidden="1" w:unhideWhenUsed="1"/>
     <w:lsdException w:name="Unresolved Mention" w:semiHidden="1" w:unhideWhenUsed="1"/>
+    <w:lsdException w:name="Smart Link" w:semiHidden="1" w:unhideWhenUsed="1"/>
   </w:latentStyles>
   <w:style w:type="paragraph" w:default="1" w:styleId="Normal">
     <w:name w:val="Normal"/>
@@ -2966,7 +3229,7 @@
 </file>
 
 <file path=customXml/itemProps1.xml><?xml version="1.0" encoding="utf-8"?>
-<ds:datastoreItem xmlns:ds="http://schemas.openxmlformats.org/officeDocument/2006/customXml" ds:itemID="{BCB6D441-2C27-4B17-BFB8-9C5A35623BCB}">
+<ds:datastoreItem xmlns:ds="http://schemas.openxmlformats.org/officeDocument/2006/customXml" ds:itemID="{046A8E23-BE04-46E9-A0F0-5CB68EE76A29}">
   <ds:schemaRefs>
     <ds:schemaRef ds:uri="http://schemas.openxmlformats.org/officeDocument/2006/bibliography"/>
   </ds:schemaRefs>

</xml_diff>

<commit_message>
Fixed date seacrh for lecture list. Added lecture slide pdf view and download for students and lectures. Temporary removal of extarct functionality.
</commit_message>
<xml_diff>
--- a/Deliverables/Feature_List/Major_project_Feature_List.docx
+++ b/Deliverables/Feature_List/Major_project_Feature_List.docx
@@ -395,7 +395,7 @@
           </w:tcPr>
           <w:p>
             <w:r>
-              <w:t>Upload the PDF for a lecture/workshop</w:t>
+              <w:t>Have download PDF functionality for students and staff on the app</w:t>
             </w:r>
           </w:p>
         </w:tc>
@@ -413,7 +413,13 @@
           <w:tcPr>
             <w:tcW w:w="837" w:type="dxa"/>
           </w:tcPr>
-          <w:p/>
+          <w:p>
+            <w:r>
+              <w:t>TS08</w:t>
+            </w:r>
+            <w:bookmarkStart w:id="0" w:name="_GoBack"/>
+            <w:bookmarkEnd w:id="0"/>
+          </w:p>
         </w:tc>
       </w:tr>
       <w:tr>
@@ -469,33 +475,9 @@
           </w:tcPr>
           <w:p>
             <w:r>
-              <w:t>Done</w:t>
-            </w:r>
-          </w:p>
-        </w:tc>
-        <w:tc>
-          <w:tcPr>
-            <w:tcW w:w="837" w:type="dxa"/>
-          </w:tcPr>
-          <w:p/>
-        </w:tc>
-      </w:tr>
-      <w:tr>
-        <w:tc>
-          <w:tcPr>
-            <w:tcW w:w="6554" w:type="dxa"/>
-          </w:tcPr>
-          <w:p>
-            <w:r>
-              <w:t>Have download PDF functionality for students and staff on the app -???</w:t>
-            </w:r>
-          </w:p>
-        </w:tc>
-        <w:tc>
-          <w:tcPr>
-            <w:tcW w:w="905" w:type="dxa"/>
-          </w:tcPr>
-          <w:p/>
+              <w:t>TODO</w:t>
+            </w:r>
+          </w:p>
         </w:tc>
         <w:tc>
           <w:tcPr>
@@ -866,43 +848,6 @@
           </w:tcPr>
           <w:p>
             <w:r>
-              <w:t>Session owner d</w:t>
-            </w:r>
-            <w:r>
-              <w:t>elete an asked Question</w:t>
-            </w:r>
-          </w:p>
-        </w:tc>
-        <w:tc>
-          <w:tcPr>
-            <w:tcW w:w="906" w:type="dxa"/>
-          </w:tcPr>
-          <w:p>
-            <w:pPr>
-              <w:pStyle w:val="ListParagraph"/>
-              <w:ind w:left="0"/>
-            </w:pPr>
-          </w:p>
-        </w:tc>
-        <w:tc>
-          <w:tcPr>
-            <w:tcW w:w="839" w:type="dxa"/>
-          </w:tcPr>
-          <w:p>
-            <w:pPr>
-              <w:pStyle w:val="ListParagraph"/>
-              <w:ind w:left="0"/>
-            </w:pPr>
-          </w:p>
-        </w:tc>
-      </w:tr>
-      <w:tr>
-        <w:tc>
-          <w:tcPr>
-            <w:tcW w:w="6551" w:type="dxa"/>
-          </w:tcPr>
-          <w:p>
-            <w:r>
               <w:t>Use AJAX to update page data with having to reload page</w:t>
             </w:r>
           </w:p>
@@ -1060,8 +1005,6 @@
             <w:r>
               <w:t>provide overall feedback</w:t>
             </w:r>
-            <w:bookmarkStart w:id="0" w:name="_GoBack"/>
-            <w:bookmarkEnd w:id="0"/>
           </w:p>
         </w:tc>
         <w:tc>
@@ -1226,7 +1169,6 @@
         </w:rPr>
       </w:pPr>
       <w:r>
-        <w:lastRenderedPageBreak/>
         <w:t xml:space="preserve">Feature Sets follow format: </w:t>
       </w:r>
       <w:r>
@@ -1271,6 +1213,7 @@
         </w:rPr>
       </w:pPr>
       <w:r>
+        <w:lastRenderedPageBreak/>
         <w:t xml:space="preserve">Major feature sets follow format: </w:t>
       </w:r>
       <w:r>
@@ -2517,6 +2460,7 @@
     <w:lsdException w:name="HTML Sample" w:semiHidden="1" w:unhideWhenUsed="1"/>
     <w:lsdException w:name="HTML Typewriter" w:semiHidden="1" w:unhideWhenUsed="1"/>
     <w:lsdException w:name="HTML Variable" w:semiHidden="1" w:unhideWhenUsed="1"/>
+    <w:lsdException w:name="Normal Table" w:semiHidden="1" w:unhideWhenUsed="1"/>
     <w:lsdException w:name="annotation subject" w:semiHidden="1" w:unhideWhenUsed="1"/>
     <w:lsdException w:name="No List" w:semiHidden="1" w:unhideWhenUsed="1"/>
     <w:lsdException w:name="Outline List 1" w:semiHidden="1" w:unhideWhenUsed="1"/>
@@ -2563,8 +2507,10 @@
     <w:lsdException w:name="Table Subtle 2" w:semiHidden="1" w:unhideWhenUsed="1"/>
     <w:lsdException w:name="Table Web 1" w:semiHidden="1" w:unhideWhenUsed="1"/>
     <w:lsdException w:name="Table Web 2" w:semiHidden="1" w:unhideWhenUsed="1"/>
+    <w:lsdException w:name="Table Web 3" w:semiHidden="1" w:unhideWhenUsed="1"/>
     <w:lsdException w:name="Balloon Text" w:semiHidden="1" w:unhideWhenUsed="1"/>
     <w:lsdException w:name="Table Grid" w:uiPriority="39"/>
+    <w:lsdException w:name="Table Theme" w:semiHidden="1" w:unhideWhenUsed="1"/>
     <w:lsdException w:name="Placeholder Text" w:semiHidden="1"/>
     <w:lsdException w:name="No Spacing" w:uiPriority="1" w:qFormat="1"/>
     <w:lsdException w:name="Light Shading" w:uiPriority="60"/>
@@ -3229,7 +3175,7 @@
 </file>
 
 <file path=customXml/itemProps1.xml><?xml version="1.0" encoding="utf-8"?>
-<ds:datastoreItem xmlns:ds="http://schemas.openxmlformats.org/officeDocument/2006/customXml" ds:itemID="{046A8E23-BE04-46E9-A0F0-5CB68EE76A29}">
+<ds:datastoreItem xmlns:ds="http://schemas.openxmlformats.org/officeDocument/2006/customXml" ds:itemID="{493ACAEC-A5BA-4F00-8022-D2CF4D9B7F90}">
   <ds:schemaRefs>
     <ds:schemaRef ds:uri="http://schemas.openxmlformats.org/officeDocument/2006/bibliography"/>
   </ds:schemaRefs>

</xml_diff>

<commit_message>
Added more to the test spec. Changed code in decorators.oy (still havent used it yet). Installed autofixture for generating large amounts of random data.
</commit_message>
<xml_diff>
--- a/Deliverables/Feature_List/Major_project_Feature_List.docx
+++ b/Deliverables/Feature_List/Major_project_Feature_List.docx
@@ -2,6 +2,85 @@
 <file path=word/document.xml><?xml version="1.0" encoding="utf-8"?>
 <w:document xmlns:wpc="http://schemas.microsoft.com/office/word/2010/wordprocessingCanvas" xmlns:cx="http://schemas.microsoft.com/office/drawing/2014/chartex" xmlns:cx1="http://schemas.microsoft.com/office/drawing/2015/9/8/chartex" xmlns:cx2="http://schemas.microsoft.com/office/drawing/2015/10/21/chartex" xmlns:cx3="http://schemas.microsoft.com/office/drawing/2016/5/9/chartex" xmlns:cx4="http://schemas.microsoft.com/office/drawing/2016/5/10/chartex" xmlns:cx5="http://schemas.microsoft.com/office/drawing/2016/5/11/chartex" xmlns:cx6="http://schemas.microsoft.com/office/drawing/2016/5/12/chartex" xmlns:cx7="http://schemas.microsoft.com/office/drawing/2016/5/13/chartex" xmlns:cx8="http://schemas.microsoft.com/office/drawing/2016/5/14/chartex" xmlns:mc="http://schemas.openxmlformats.org/markup-compatibility/2006" xmlns:aink="http://schemas.microsoft.com/office/drawing/2016/ink" xmlns:am3d="http://schemas.microsoft.com/office/drawing/2017/model3d" xmlns:o="urn:schemas-microsoft-com:office:office" xmlns:r="http://schemas.openxmlformats.org/officeDocument/2006/relationships" xmlns:m="http://schemas.openxmlformats.org/officeDocument/2006/math" xmlns:v="urn:schemas-microsoft-com:vml" xmlns:wp14="http://schemas.microsoft.com/office/word/2010/wordprocessingDrawing" xmlns:wp="http://schemas.openxmlformats.org/drawingml/2006/wordprocessingDrawing" xmlns:w10="urn:schemas-microsoft-com:office:word" xmlns:w="http://schemas.openxmlformats.org/wordprocessingml/2006/main" xmlns:w14="http://schemas.microsoft.com/office/word/2010/wordml" xmlns:w15="http://schemas.microsoft.com/office/word/2012/wordml" xmlns:w16cid="http://schemas.microsoft.com/office/word/2016/wordml/cid" xmlns:w16se="http://schemas.microsoft.com/office/word/2015/wordml/symex" xmlns:wpg="http://schemas.microsoft.com/office/word/2010/wordprocessingGroup" xmlns:wpi="http://schemas.microsoft.com/office/word/2010/wordprocessingInk" xmlns:wne="http://schemas.microsoft.com/office/word/2006/wordml" xmlns:wps="http://schemas.microsoft.com/office/word/2010/wordprocessingShape" mc:Ignorable="w14 w15 w16se w16cid wp14">
   <w:body>
+    <w:tbl>
+      <w:tblPr>
+        <w:tblStyle w:val="TableGrid"/>
+        <w:tblW w:w="0" w:type="auto"/>
+        <w:tblInd w:w="720" w:type="dxa"/>
+        <w:tblLook w:val="04A0" w:firstRow="1" w:lastRow="0" w:firstColumn="1" w:lastColumn="0" w:noHBand="0" w:noVBand="1"/>
+      </w:tblPr>
+      <w:tblGrid>
+        <w:gridCol w:w="6392"/>
+        <w:gridCol w:w="904"/>
+        <w:gridCol w:w="1000"/>
+      </w:tblGrid>
+      <w:tr>
+        <w:tc>
+          <w:tcPr>
+            <w:tcW w:w="6548" w:type="dxa"/>
+          </w:tcPr>
+          <w:p>
+            <w:pPr>
+              <w:rPr>
+                <w:b/>
+              </w:rPr>
+            </w:pPr>
+            <w:r>
+              <w:rPr>
+                <w:b/>
+              </w:rPr>
+              <w:t>Feature</w:t>
+            </w:r>
+          </w:p>
+        </w:tc>
+        <w:tc>
+          <w:tcPr>
+            <w:tcW w:w="907" w:type="dxa"/>
+          </w:tcPr>
+          <w:p>
+            <w:pPr>
+              <w:pStyle w:val="ListParagraph"/>
+              <w:ind w:left="0"/>
+              <w:rPr>
+                <w:b/>
+              </w:rPr>
+            </w:pPr>
+            <w:r>
+              <w:rPr>
+                <w:b/>
+              </w:rPr>
+              <w:t>Done</w:t>
+            </w:r>
+            <w:r>
+              <w:rPr>
+                <w:b/>
+              </w:rPr>
+              <w:t>?</w:t>
+            </w:r>
+          </w:p>
+        </w:tc>
+        <w:tc>
+          <w:tcPr>
+            <w:tcW w:w="841" w:type="dxa"/>
+          </w:tcPr>
+          <w:p>
+            <w:pPr>
+              <w:pStyle w:val="ListParagraph"/>
+              <w:ind w:left="0"/>
+              <w:rPr>
+                <w:b/>
+              </w:rPr>
+            </w:pPr>
+            <w:r>
+              <w:rPr>
+                <w:b/>
+              </w:rPr>
+              <w:t>Test Scenario</w:t>
+            </w:r>
+          </w:p>
+        </w:tc>
+      </w:tr>
+    </w:tbl>
     <w:p>
       <w:pPr>
         <w:pStyle w:val="Heading2"/>
@@ -417,20 +496,20 @@
             <w:r>
               <w:t>TS08</w:t>
             </w:r>
+          </w:p>
+        </w:tc>
+      </w:tr>
+      <w:tr>
+        <w:tc>
+          <w:tcPr>
+            <w:tcW w:w="6554" w:type="dxa"/>
+          </w:tcPr>
+          <w:p>
+            <w:r>
+              <w:t>Extract the meta-data of a lecture/workshop</w:t>
+            </w:r>
             <w:bookmarkStart w:id="0" w:name="_GoBack"/>
             <w:bookmarkEnd w:id="0"/>
-          </w:p>
-        </w:tc>
-      </w:tr>
-      <w:tr>
-        <w:tc>
-          <w:tcPr>
-            <w:tcW w:w="6554" w:type="dxa"/>
-          </w:tcPr>
-          <w:p>
-            <w:r>
-              <w:t>Extract the meta-data of a lecture/workshop</w:t>
-            </w:r>
           </w:p>
           <w:p>
             <w:pPr>
@@ -441,30 +520,6 @@
               </w:numPr>
             </w:pPr>
             <w:r>
-              <w:t>Author</w:t>
-            </w:r>
-          </w:p>
-          <w:p>
-            <w:pPr>
-              <w:pStyle w:val="ListParagraph"/>
-              <w:numPr>
-                <w:ilvl w:val="0"/>
-                <w:numId w:val="1"/>
-              </w:numPr>
-            </w:pPr>
-            <w:r>
-              <w:t>Title</w:t>
-            </w:r>
-          </w:p>
-          <w:p>
-            <w:pPr>
-              <w:pStyle w:val="ListParagraph"/>
-              <w:numPr>
-                <w:ilvl w:val="0"/>
-                <w:numId w:val="1"/>
-              </w:numPr>
-            </w:pPr>
-            <w:r>
               <w:t>Number of Slides</w:t>
             </w:r>
           </w:p>
@@ -483,7 +538,11 @@
           <w:tcPr>
             <w:tcW w:w="837" w:type="dxa"/>
           </w:tcPr>
-          <w:p/>
+          <w:p>
+            <w:r>
+              <w:t>TS09</w:t>
+            </w:r>
+          </w:p>
         </w:tc>
       </w:tr>
     </w:tbl>
@@ -541,55 +600,7 @@
           </w:tcPr>
           <w:p>
             <w:r>
-              <w:t>Edit the meta-data for a session</w:t>
-            </w:r>
-          </w:p>
-          <w:p>
-            <w:pPr>
-              <w:pStyle w:val="ListParagraph"/>
-              <w:numPr>
-                <w:ilvl w:val="0"/>
-                <w:numId w:val="5"/>
-              </w:numPr>
-            </w:pPr>
-            <w:r>
-              <w:t>Title</w:t>
-            </w:r>
-          </w:p>
-          <w:p>
-            <w:pPr>
-              <w:pStyle w:val="ListParagraph"/>
-              <w:numPr>
-                <w:ilvl w:val="0"/>
-                <w:numId w:val="5"/>
-              </w:numPr>
-            </w:pPr>
-            <w:r>
-              <w:t>Number of Slides</w:t>
-            </w:r>
-          </w:p>
-          <w:p>
-            <w:pPr>
-              <w:pStyle w:val="ListParagraph"/>
-              <w:numPr>
-                <w:ilvl w:val="0"/>
-                <w:numId w:val="5"/>
-              </w:numPr>
-            </w:pPr>
-            <w:r>
-              <w:t>Notes</w:t>
-            </w:r>
-          </w:p>
-          <w:p>
-            <w:pPr>
-              <w:pStyle w:val="ListParagraph"/>
-              <w:numPr>
-                <w:ilvl w:val="0"/>
-                <w:numId w:val="5"/>
-              </w:numPr>
-            </w:pPr>
-            <w:r>
-              <w:t>End time</w:t>
+              <w:t>Start a feedback session for a lecture</w:t>
             </w:r>
           </w:p>
         </w:tc>
@@ -616,6 +627,9 @@
               <w:pStyle w:val="ListParagraph"/>
               <w:ind w:left="0"/>
             </w:pPr>
+            <w:r>
+              <w:t>TS10</w:t>
+            </w:r>
           </w:p>
         </w:tc>
       </w:tr>
@@ -653,6 +667,9 @@
               <w:pStyle w:val="ListParagraph"/>
               <w:ind w:left="0"/>
             </w:pPr>
+            <w:r>
+              <w:t>TS11</w:t>
+            </w:r>
           </w:p>
         </w:tc>
       </w:tr>
@@ -663,7 +680,10 @@
           </w:tcPr>
           <w:p>
             <w:r>
-              <w:t>View/Delete the questions of a session</w:t>
+              <w:t>View the questions of a session</w:t>
+            </w:r>
+            <w:r>
+              <w:t xml:space="preserve"> as they are asked</w:t>
             </w:r>
           </w:p>
         </w:tc>
@@ -690,6 +710,9 @@
               <w:pStyle w:val="ListParagraph"/>
               <w:ind w:left="0"/>
             </w:pPr>
+            <w:r>
+              <w:t>TS12</w:t>
+            </w:r>
           </w:p>
         </w:tc>
       </w:tr>
@@ -700,7 +723,7 @@
           </w:tcPr>
           <w:p>
             <w:r>
-              <w:t>Start a feedback session for a lecture</w:t>
+              <w:t>View all questions previously asked</w:t>
             </w:r>
           </w:p>
         </w:tc>
@@ -714,7 +737,7 @@
               <w:ind w:left="0"/>
             </w:pPr>
             <w:r>
-              <w:t>Done</w:t>
+              <w:t>TODO</w:t>
             </w:r>
           </w:p>
         </w:tc>
@@ -727,6 +750,9 @@
               <w:pStyle w:val="ListParagraph"/>
               <w:ind w:left="0"/>
             </w:pPr>
+            <w:r>
+              <w:t>TS13</w:t>
+            </w:r>
           </w:p>
         </w:tc>
       </w:tr>
@@ -764,6 +790,12 @@
               <w:pStyle w:val="ListParagraph"/>
               <w:ind w:left="0"/>
             </w:pPr>
+            <w:r>
+              <w:t>TS1</w:t>
+            </w:r>
+            <w:r>
+              <w:t>4</w:t>
+            </w:r>
           </w:p>
         </w:tc>
       </w:tr>
@@ -774,7 +806,7 @@
           </w:tcPr>
           <w:p>
             <w:r>
-              <w:t>Display the questions asked in a chronological list</w:t>
+              <w:t>Delete a feedback session</w:t>
             </w:r>
           </w:p>
         </w:tc>
@@ -801,6 +833,9 @@
               <w:pStyle w:val="ListParagraph"/>
               <w:ind w:left="0"/>
             </w:pPr>
+            <w:r>
+              <w:t>TS15</w:t>
+            </w:r>
           </w:p>
         </w:tc>
       </w:tr>
@@ -827,6 +862,156 @@
             <w:r>
               <w:t>Done</w:t>
             </w:r>
+          </w:p>
+        </w:tc>
+        <w:tc>
+          <w:tcPr>
+            <w:tcW w:w="839" w:type="dxa"/>
+          </w:tcPr>
+          <w:p>
+            <w:pPr>
+              <w:pStyle w:val="ListParagraph"/>
+              <w:ind w:left="0"/>
+            </w:pPr>
+            <w:r>
+              <w:t>TS1</w:t>
+            </w:r>
+            <w:r>
+              <w:t>6</w:t>
+            </w:r>
+          </w:p>
+        </w:tc>
+      </w:tr>
+      <w:tr>
+        <w:tc>
+          <w:tcPr>
+            <w:tcW w:w="6551" w:type="dxa"/>
+          </w:tcPr>
+          <w:p>
+            <w:r>
+              <w:t>Toggle Questions for a session</w:t>
+            </w:r>
+          </w:p>
+        </w:tc>
+        <w:tc>
+          <w:tcPr>
+            <w:tcW w:w="906" w:type="dxa"/>
+          </w:tcPr>
+          <w:p>
+            <w:pPr>
+              <w:pStyle w:val="ListParagraph"/>
+              <w:ind w:left="0"/>
+            </w:pPr>
+            <w:r>
+              <w:t>Done</w:t>
+            </w:r>
+          </w:p>
+        </w:tc>
+        <w:tc>
+          <w:tcPr>
+            <w:tcW w:w="839" w:type="dxa"/>
+          </w:tcPr>
+          <w:p>
+            <w:pPr>
+              <w:pStyle w:val="ListParagraph"/>
+              <w:ind w:left="0"/>
+            </w:pPr>
+            <w:r>
+              <w:t>TS1</w:t>
+            </w:r>
+            <w:r>
+              <w:t>7</w:t>
+            </w:r>
+          </w:p>
+        </w:tc>
+      </w:tr>
+      <w:tr>
+        <w:tc>
+          <w:tcPr>
+            <w:tcW w:w="6551" w:type="dxa"/>
+          </w:tcPr>
+          <w:p>
+            <w:r>
+              <w:t xml:space="preserve">Merge </w:t>
+            </w:r>
+            <w:r>
+              <w:t xml:space="preserve">a session </w:t>
+            </w:r>
+            <w:r>
+              <w:t xml:space="preserve">with </w:t>
+            </w:r>
+            <w:r>
+              <w:t>the</w:t>
+            </w:r>
+            <w:r>
+              <w:t xml:space="preserve"> </w:t>
+            </w:r>
+            <w:r>
+              <w:t xml:space="preserve">immediately </w:t>
+            </w:r>
+            <w:r>
+              <w:t>previous session</w:t>
+            </w:r>
+          </w:p>
+        </w:tc>
+        <w:tc>
+          <w:tcPr>
+            <w:tcW w:w="906" w:type="dxa"/>
+          </w:tcPr>
+          <w:p>
+            <w:pPr>
+              <w:pStyle w:val="ListParagraph"/>
+              <w:ind w:left="0"/>
+            </w:pPr>
+          </w:p>
+        </w:tc>
+        <w:tc>
+          <w:tcPr>
+            <w:tcW w:w="839" w:type="dxa"/>
+          </w:tcPr>
+          <w:p>
+            <w:pPr>
+              <w:pStyle w:val="ListParagraph"/>
+              <w:ind w:left="0"/>
+            </w:pPr>
+          </w:p>
+        </w:tc>
+      </w:tr>
+      <w:tr>
+        <w:tc>
+          <w:tcPr>
+            <w:tcW w:w="6551" w:type="dxa"/>
+          </w:tcPr>
+          <w:p>
+            <w:r>
+              <w:t xml:space="preserve">Merge </w:t>
+            </w:r>
+            <w:r>
+              <w:t xml:space="preserve">a session </w:t>
+            </w:r>
+            <w:r>
+              <w:t xml:space="preserve">with </w:t>
+            </w:r>
+            <w:r>
+              <w:t xml:space="preserve">the </w:t>
+            </w:r>
+            <w:r>
+              <w:t xml:space="preserve">immediately </w:t>
+            </w:r>
+            <w:r>
+              <w:t>next session</w:t>
+            </w:r>
+          </w:p>
+        </w:tc>
+        <w:tc>
+          <w:tcPr>
+            <w:tcW w:w="906" w:type="dxa"/>
+          </w:tcPr>
+          <w:p>
+            <w:pPr>
+              <w:pStyle w:val="ListParagraph"/>
+              <w:ind w:left="0"/>
+            </w:pPr>
           </w:p>
         </w:tc>
         <w:tc>
@@ -1213,7 +1398,6 @@
         </w:rPr>
       </w:pPr>
       <w:r>
-        <w:lastRenderedPageBreak/>
         <w:t xml:space="preserve">Major feature sets follow format: </w:t>
       </w:r>
       <w:r>
@@ -3175,7 +3359,7 @@
 </file>
 
 <file path=customXml/itemProps1.xml><?xml version="1.0" encoding="utf-8"?>
-<ds:datastoreItem xmlns:ds="http://schemas.openxmlformats.org/officeDocument/2006/customXml" ds:itemID="{493ACAEC-A5BA-4F00-8022-D2CF4D9B7F90}">
+<ds:datastoreItem xmlns:ds="http://schemas.openxmlformats.org/officeDocument/2006/customXml" ds:itemID="{0D6A6070-DF90-444A-A354-791D69C7F253}">
   <ds:schemaRefs>
     <ds:schemaRef ds:uri="http://schemas.openxmlformats.org/officeDocument/2006/bibliography"/>
   </ds:schemaRefs>

</xml_diff>

<commit_message>
Added more to final report
</commit_message>
<xml_diff>
--- a/Deliverables/Feature_List/Major_project_Feature_List.docx
+++ b/Deliverables/Feature_List/Major_project_Feature_List.docx
@@ -49,13 +49,7 @@
               <w:rPr>
                 <w:b/>
               </w:rPr>
-              <w:t>Done</w:t>
-            </w:r>
-            <w:r>
-              <w:rPr>
-                <w:b/>
-              </w:rPr>
-              <w:t>?</w:t>
+              <w:t>Done?</w:t>
             </w:r>
           </w:p>
         </w:tc>
@@ -508,8 +502,6 @@
             <w:r>
               <w:t>Extract the meta-data of a lecture/workshop</w:t>
             </w:r>
-            <w:bookmarkStart w:id="0" w:name="_GoBack"/>
-            <w:bookmarkEnd w:id="0"/>
           </w:p>
           <w:p>
             <w:pPr>
@@ -530,8 +522,10 @@
           </w:tcPr>
           <w:p>
             <w:r>
-              <w:t>TODO</w:t>
-            </w:r>
+              <w:t>Done</w:t>
+            </w:r>
+            <w:bookmarkStart w:id="0" w:name="_GoBack"/>
+            <w:bookmarkEnd w:id="0"/>
           </w:p>
         </w:tc>
         <w:tc>
@@ -3359,7 +3353,7 @@
 </file>
 
 <file path=customXml/itemProps1.xml><?xml version="1.0" encoding="utf-8"?>
-<ds:datastoreItem xmlns:ds="http://schemas.openxmlformats.org/officeDocument/2006/customXml" ds:itemID="{0D6A6070-DF90-444A-A354-791D69C7F253}">
+<ds:datastoreItem xmlns:ds="http://schemas.openxmlformats.org/officeDocument/2006/customXml" ds:itemID="{3B7B9E77-461D-48D9-8184-C539454BAFD9}">
   <ds:schemaRefs>
     <ds:schemaRef ds:uri="http://schemas.openxmlformats.org/officeDocument/2006/bibliography"/>
   </ds:schemaRefs>

</xml_diff>

<commit_message>
More on user testing
</commit_message>
<xml_diff>
--- a/Deliverables/Feature_List/Major_project_Feature_List.docx
+++ b/Deliverables/Feature_List/Major_project_Feature_List.docx
@@ -223,10 +223,10 @@
         <w:t xml:space="preserve"> – </w:t>
       </w:r>
       <w:r>
-        <w:t>FS– 2 Weeks – UI Testing Upon Completion</w:t>
-      </w:r>
-      <w:r>
-        <w:t xml:space="preserve"> – (27</w:t>
+        <w:t xml:space="preserve">FS– 2 Weeks </w:t>
+      </w:r>
+      <w:r>
+        <w:t>– (27</w:t>
       </w:r>
       <w:r>
         <w:rPr>
@@ -524,8 +524,6 @@
             <w:r>
               <w:t>Done</w:t>
             </w:r>
-            <w:bookmarkStart w:id="0" w:name="_GoBack"/>
-            <w:bookmarkEnd w:id="0"/>
           </w:p>
         </w:tc>
         <w:tc>
@@ -1114,7 +1112,13 @@
         <w:t xml:space="preserve"> </w:t>
       </w:r>
       <w:r>
-        <w:t>FS – 2 weeks– UI Testing Upon Completion</w:t>
+        <w:t xml:space="preserve">FS – 2 weeks– </w:t>
+      </w:r>
+      <w:r>
+        <w:t xml:space="preserve">user </w:t>
+      </w:r>
+      <w:r>
+        <w:t>Testing Upon Completion</w:t>
       </w:r>
     </w:p>
     <w:tbl>
@@ -1400,59 +1404,8 @@
         </w:rPr>
         <w:t>&lt;object&gt;Management</w:t>
       </w:r>
-    </w:p>
-    <w:p/>
-    <w:p/>
-    <w:p>
-      <w:r>
-        <w:t>13</w:t>
-      </w:r>
-      <w:r>
-        <w:rPr>
-          <w:vertAlign w:val="superscript"/>
-        </w:rPr>
-        <w:t>th</w:t>
-      </w:r>
-      <w:r>
-        <w:t xml:space="preserve"> March/22</w:t>
-      </w:r>
-      <w:r>
-        <w:rPr>
-          <w:vertAlign w:val="superscript"/>
-        </w:rPr>
-        <w:t>nd</w:t>
-      </w:r>
-      <w:r>
-        <w:t xml:space="preserve"> March =&gt; Mid-Project Demos</w:t>
-      </w:r>
-    </w:p>
-    <w:p>
-      <w:r>
-        <w:t>5</w:t>
-      </w:r>
-      <w:r>
-        <w:rPr>
-          <w:vertAlign w:val="superscript"/>
-        </w:rPr>
-        <w:t>th</w:t>
-      </w:r>
-      <w:r>
-        <w:t xml:space="preserve"> April – Finish up of technical work and starting of report</w:t>
-      </w:r>
-    </w:p>
-    <w:p>
-      <w:r>
-        <w:t>5</w:t>
-      </w:r>
-      <w:r>
-        <w:rPr>
-          <w:vertAlign w:val="superscript"/>
-        </w:rPr>
-        <w:t>th</w:t>
-      </w:r>
-      <w:r>
-        <w:t xml:space="preserve"> May Hand-in</w:t>
-      </w:r>
+      <w:bookmarkStart w:id="0" w:name="_GoBack"/>
+      <w:bookmarkEnd w:id="0"/>
     </w:p>
     <w:sectPr>
       <w:footerReference w:type="default" r:id="rId8"/>
@@ -3353,7 +3306,7 @@
 </file>
 
 <file path=customXml/itemProps1.xml><?xml version="1.0" encoding="utf-8"?>
-<ds:datastoreItem xmlns:ds="http://schemas.openxmlformats.org/officeDocument/2006/customXml" ds:itemID="{3B7B9E77-461D-48D9-8184-C539454BAFD9}">
+<ds:datastoreItem xmlns:ds="http://schemas.openxmlformats.org/officeDocument/2006/customXml" ds:itemID="{22E8797C-520D-47AA-9782-DAEADB4CDFE5}">
   <ds:schemaRefs>
     <ds:schemaRef ds:uri="http://schemas.openxmlformats.org/officeDocument/2006/bibliography"/>
   </ds:schemaRefs>

</xml_diff>

<commit_message>
Updates to final report implementation section
</commit_message>
<xml_diff>
--- a/Deliverables/Feature_List/Major_project_Feature_List.docx
+++ b/Deliverables/Feature_List/Major_project_Feature_List.docx
@@ -715,7 +715,7 @@
           </w:tcPr>
           <w:p>
             <w:r>
-              <w:t>View all questions previously asked</w:t>
+              <w:t>Stop a feedback session for a lecture</w:t>
             </w:r>
           </w:p>
         </w:tc>
@@ -729,7 +729,7 @@
               <w:ind w:left="0"/>
             </w:pPr>
             <w:r>
-              <w:t>TODO</w:t>
+              <w:t>Done</w:t>
             </w:r>
           </w:p>
         </w:tc>
@@ -743,7 +743,10 @@
               <w:ind w:left="0"/>
             </w:pPr>
             <w:r>
-              <w:t>TS13</w:t>
+              <w:t>TS1</w:t>
+            </w:r>
+            <w:r>
+              <w:t>3</w:t>
             </w:r>
           </w:p>
         </w:tc>
@@ -755,7 +758,7 @@
           </w:tcPr>
           <w:p>
             <w:r>
-              <w:t>Stop a feedback session for a lecture</w:t>
+              <w:t>Delete a feedback session</w:t>
             </w:r>
           </w:p>
         </w:tc>
@@ -798,7 +801,7 @@
           </w:tcPr>
           <w:p>
             <w:r>
-              <w:t>Delete a feedback session</w:t>
+              <w:t>Mark an asked Question as Answered</w:t>
             </w:r>
           </w:p>
         </w:tc>
@@ -826,7 +829,10 @@
               <w:ind w:left="0"/>
             </w:pPr>
             <w:r>
-              <w:t>TS15</w:t>
+              <w:t>TS1</w:t>
+            </w:r>
+            <w:r>
+              <w:t>5</w:t>
             </w:r>
           </w:p>
         </w:tc>
@@ -838,7 +844,7 @@
           </w:tcPr>
           <w:p>
             <w:r>
-              <w:t>Mark an asked Question as Answered</w:t>
+              <w:t>Toggle Questions for a session</w:t>
             </w:r>
           </w:p>
         </w:tc>
@@ -881,7 +887,25 @@
           </w:tcPr>
           <w:p>
             <w:r>
-              <w:t>Toggle Questions for a session</w:t>
+              <w:t xml:space="preserve">Merge </w:t>
+            </w:r>
+            <w:r>
+              <w:t xml:space="preserve">a session </w:t>
+            </w:r>
+            <w:r>
+              <w:t xml:space="preserve">with </w:t>
+            </w:r>
+            <w:r>
+              <w:t>the</w:t>
+            </w:r>
+            <w:r>
+              <w:t xml:space="preserve"> </w:t>
+            </w:r>
+            <w:r>
+              <w:t xml:space="preserve">immediately </w:t>
+            </w:r>
+            <w:r>
+              <w:t>previous session</w:t>
             </w:r>
           </w:p>
         </w:tc>
@@ -909,10 +933,7 @@
               <w:ind w:left="0"/>
             </w:pPr>
             <w:r>
-              <w:t>TS1</w:t>
-            </w:r>
-            <w:r>
-              <w:t>7</w:t>
+              <w:t>TS17</w:t>
             </w:r>
           </w:p>
         </w:tc>
@@ -933,16 +954,13 @@
               <w:t xml:space="preserve">with </w:t>
             </w:r>
             <w:r>
-              <w:t>the</w:t>
-            </w:r>
-            <w:r>
-              <w:t xml:space="preserve"> </w:t>
+              <w:t xml:space="preserve">the </w:t>
             </w:r>
             <w:r>
               <w:t xml:space="preserve">immediately </w:t>
             </w:r>
             <w:r>
-              <w:t>previous session</w:t>
+              <w:t>next session</w:t>
             </w:r>
           </w:p>
         </w:tc>
@@ -955,6 +973,9 @@
               <w:pStyle w:val="ListParagraph"/>
               <w:ind w:left="0"/>
             </w:pPr>
+            <w:r>
+              <w:t>Done</w:t>
+            </w:r>
           </w:p>
         </w:tc>
         <w:tc>
@@ -966,6 +987,9 @@
               <w:pStyle w:val="ListParagraph"/>
               <w:ind w:left="0"/>
             </w:pPr>
+            <w:r>
+              <w:t>TS18</w:t>
+            </w:r>
           </w:p>
         </w:tc>
       </w:tr>
@@ -976,22 +1000,7 @@
           </w:tcPr>
           <w:p>
             <w:r>
-              <w:t xml:space="preserve">Merge </w:t>
-            </w:r>
-            <w:r>
-              <w:t xml:space="preserve">a session </w:t>
-            </w:r>
-            <w:r>
-              <w:t xml:space="preserve">with </w:t>
-            </w:r>
-            <w:r>
-              <w:t xml:space="preserve">the </w:t>
-            </w:r>
-            <w:r>
-              <w:t xml:space="preserve">immediately </w:t>
-            </w:r>
-            <w:r>
-              <w:t>next session</w:t>
+              <w:t>Use AJAX to update page data with having to reload page</w:t>
             </w:r>
           </w:p>
         </w:tc>
@@ -1004,6 +1013,11 @@
               <w:pStyle w:val="ListParagraph"/>
               <w:ind w:left="0"/>
             </w:pPr>
+            <w:r>
+              <w:t>Done</w:t>
+            </w:r>
+            <w:bookmarkStart w:id="0" w:name="_GoBack"/>
+            <w:bookmarkEnd w:id="0"/>
           </w:p>
         </w:tc>
         <w:tc>
@@ -1015,6 +1029,9 @@
               <w:pStyle w:val="ListParagraph"/>
               <w:ind w:left="0"/>
             </w:pPr>
+            <w:r>
+              <w:t>-------</w:t>
+            </w:r>
           </w:p>
         </w:tc>
       </w:tr>
@@ -1025,7 +1042,7 @@
           </w:tcPr>
           <w:p>
             <w:r>
-              <w:t>Use AJAX to update page data with having to reload page</w:t>
+              <w:t>Graphically display the feedback of a session using JavaScript and canvas on separate page</w:t>
             </w:r>
           </w:p>
         </w:tc>
@@ -1038,6 +1055,9 @@
               <w:pStyle w:val="ListParagraph"/>
               <w:ind w:left="0"/>
             </w:pPr>
+            <w:r>
+              <w:t>Done</w:t>
+            </w:r>
           </w:p>
         </w:tc>
         <w:tc>
@@ -1049,43 +1069,9 @@
               <w:pStyle w:val="ListParagraph"/>
               <w:ind w:left="0"/>
             </w:pPr>
-          </w:p>
-        </w:tc>
-      </w:tr>
-      <w:tr>
-        <w:tc>
-          <w:tcPr>
-            <w:tcW w:w="6551" w:type="dxa"/>
-          </w:tcPr>
-          <w:p>
-            <w:r>
-              <w:t>Graphically display the feedback of a session using JavaScript and canvas on separate page</w:t>
-            </w:r>
-          </w:p>
-        </w:tc>
-        <w:tc>
-          <w:tcPr>
-            <w:tcW w:w="906" w:type="dxa"/>
-          </w:tcPr>
-          <w:p>
-            <w:pPr>
-              <w:pStyle w:val="ListParagraph"/>
-              <w:ind w:left="0"/>
-            </w:pPr>
-            <w:r>
-              <w:t>Done</w:t>
-            </w:r>
-          </w:p>
-        </w:tc>
-        <w:tc>
-          <w:tcPr>
-            <w:tcW w:w="839" w:type="dxa"/>
-          </w:tcPr>
-          <w:p>
-            <w:pPr>
-              <w:pStyle w:val="ListParagraph"/>
-              <w:ind w:left="0"/>
-            </w:pPr>
+            <w:r>
+              <w:t>TS19</w:t>
+            </w:r>
           </w:p>
         </w:tc>
       </w:tr>
@@ -1170,7 +1156,11 @@
           <w:tcPr>
             <w:tcW w:w="729" w:type="dxa"/>
           </w:tcPr>
-          <w:p/>
+          <w:p>
+            <w:r>
+              <w:t>TS20</w:t>
+            </w:r>
+          </w:p>
         </w:tc>
       </w:tr>
       <w:tr>
@@ -1204,7 +1194,11 @@
           <w:tcPr>
             <w:tcW w:w="729" w:type="dxa"/>
           </w:tcPr>
-          <w:p/>
+          <w:p>
+            <w:r>
+              <w:t>TS21</w:t>
+            </w:r>
+          </w:p>
         </w:tc>
       </w:tr>
       <w:tr>
@@ -1232,7 +1226,11 @@
           <w:tcPr>
             <w:tcW w:w="729" w:type="dxa"/>
           </w:tcPr>
-          <w:p/>
+          <w:p>
+            <w:r>
+              <w:t>TS22</w:t>
+            </w:r>
+          </w:p>
         </w:tc>
       </w:tr>
       <w:tr>
@@ -1260,7 +1258,11 @@
           <w:tcPr>
             <w:tcW w:w="729" w:type="dxa"/>
           </w:tcPr>
-          <w:p/>
+          <w:p>
+            <w:r>
+              <w:t>TS23</w:t>
+            </w:r>
+          </w:p>
         </w:tc>
       </w:tr>
       <w:tr>
@@ -1288,7 +1290,11 @@
           <w:tcPr>
             <w:tcW w:w="729" w:type="dxa"/>
           </w:tcPr>
-          <w:p/>
+          <w:p>
+            <w:r>
+              <w:t>TS24</w:t>
+            </w:r>
+          </w:p>
         </w:tc>
       </w:tr>
     </w:tbl>
@@ -1404,8 +1410,6 @@
         </w:rPr>
         <w:t>&lt;object&gt;Management</w:t>
       </w:r>
-      <w:bookmarkStart w:id="0" w:name="_GoBack"/>
-      <w:bookmarkEnd w:id="0"/>
     </w:p>
     <w:sectPr>
       <w:footerReference w:type="default" r:id="rId8"/>
@@ -3306,7 +3310,7 @@
 </file>
 
 <file path=customXml/itemProps1.xml><?xml version="1.0" encoding="utf-8"?>
-<ds:datastoreItem xmlns:ds="http://schemas.openxmlformats.org/officeDocument/2006/customXml" ds:itemID="{22E8797C-520D-47AA-9782-DAEADB4CDFE5}">
+<ds:datastoreItem xmlns:ds="http://schemas.openxmlformats.org/officeDocument/2006/customXml" ds:itemID="{616147FD-5F56-4E29-ABF8-6E64478EE26F}">
   <ds:schemaRefs>
     <ds:schemaRef ds:uri="http://schemas.openxmlformats.org/officeDocument/2006/bibliography"/>
   </ds:schemaRefs>

</xml_diff>